<commit_message>
updating for AT&T position
</commit_message>
<xml_diff>
--- a/short/resume.docx
+++ b/short/resume.docx
@@ -1,6 +1,6 @@
 
 <file path=word/document.xml><?xml version="1.0" encoding="utf-8"?>
-<w:document xmlns:wpc="http://schemas.microsoft.com/office/word/2010/wordprocessingCanvas" xmlns:mo="http://schemas.microsoft.com/office/mac/office/2008/main" xmlns:mc="http://schemas.openxmlformats.org/markup-compatibility/2006" xmlns:mv="urn:schemas-microsoft-com:mac:vml" xmlns:o="urn:schemas-microsoft-com:office:office" xmlns:r="http://schemas.openxmlformats.org/officeDocument/2006/relationships" xmlns:m="http://schemas.openxmlformats.org/officeDocument/2006/math" xmlns:v="urn:schemas-microsoft-com:vml" xmlns:wp14="http://schemas.microsoft.com/office/word/2010/wordprocessingDrawing" xmlns:wp="http://schemas.openxmlformats.org/drawingml/2006/wordprocessingDrawing" xmlns:w10="urn:schemas-microsoft-com:office:word" xmlns:w="http://schemas.openxmlformats.org/wordprocessingml/2006/main" xmlns:w14="http://schemas.microsoft.com/office/word/2010/wordml" xmlns:w15="http://schemas.microsoft.com/office/word/2012/wordml" xmlns:wpg="http://schemas.microsoft.com/office/word/2010/wordprocessingGroup" xmlns:wpi="http://schemas.microsoft.com/office/word/2010/wordprocessingInk" xmlns:wne="http://schemas.microsoft.com/office/word/2006/wordml" xmlns:wps="http://schemas.microsoft.com/office/word/2010/wordprocessingShape" mc:Ignorable="w14 w15 wp14">
+<w:document xmlns:wpc="http://schemas.microsoft.com/office/word/2010/wordprocessingCanvas" xmlns:cx="http://schemas.microsoft.com/office/drawing/2014/chartex" xmlns:cx1="http://schemas.microsoft.com/office/drawing/2015/9/8/chartex" xmlns:cx2="http://schemas.microsoft.com/office/drawing/2015/10/21/chartex" xmlns:cx3="http://schemas.microsoft.com/office/drawing/2016/5/9/chartex" xmlns:cx4="http://schemas.microsoft.com/office/drawing/2016/5/10/chartex" xmlns:cx5="http://schemas.microsoft.com/office/drawing/2016/5/11/chartex" xmlns:cx6="http://schemas.microsoft.com/office/drawing/2016/5/12/chartex" xmlns:cx7="http://schemas.microsoft.com/office/drawing/2016/5/13/chartex" xmlns:cx8="http://schemas.microsoft.com/office/drawing/2016/5/14/chartex" xmlns:mc="http://schemas.openxmlformats.org/markup-compatibility/2006" xmlns:aink="http://schemas.microsoft.com/office/drawing/2016/ink" xmlns:am3d="http://schemas.microsoft.com/office/drawing/2017/model3d" xmlns:o="urn:schemas-microsoft-com:office:office" xmlns:r="http://schemas.openxmlformats.org/officeDocument/2006/relationships" xmlns:m="http://schemas.openxmlformats.org/officeDocument/2006/math" xmlns:v="urn:schemas-microsoft-com:vml" xmlns:wp14="http://schemas.microsoft.com/office/word/2010/wordprocessingDrawing" xmlns:wp="http://schemas.openxmlformats.org/drawingml/2006/wordprocessingDrawing" xmlns:w10="urn:schemas-microsoft-com:office:word" xmlns:w="http://schemas.openxmlformats.org/wordprocessingml/2006/main" xmlns:w14="http://schemas.microsoft.com/office/word/2010/wordml" xmlns:w15="http://schemas.microsoft.com/office/word/2012/wordml" xmlns:w16cex="http://schemas.microsoft.com/office/word/2018/wordml/cex" xmlns:w16cid="http://schemas.microsoft.com/office/word/2016/wordml/cid" xmlns:w16="http://schemas.microsoft.com/office/word/2018/wordml" xmlns:w16se="http://schemas.microsoft.com/office/word/2015/wordml/symex" xmlns:wpg="http://schemas.microsoft.com/office/word/2010/wordprocessingGroup" xmlns:wpi="http://schemas.microsoft.com/office/word/2010/wordprocessingInk" xmlns:wne="http://schemas.microsoft.com/office/word/2006/wordml" xmlns:wps="http://schemas.microsoft.com/office/word/2010/wordprocessingShape" mc:Ignorable="w14 w15 w16se w16cid w16 w16cex wp14">
   <w:body>
     <w:p>
       <w:pPr>
@@ -18,7 +18,7 @@
     </w:p>
     <w:p>
       <w:r>
-        <w:t>2294 Dry Creek Road, Johnson City, TN 37604</w:t>
+        <w:t>110 Ash Street, Union Beach, NJ 07735</w:t>
       </w:r>
       <w:r>
         <w:t> | </w:t>
@@ -43,34 +43,31 @@
     </w:p>
     <w:p>
       <w:r>
-        <w:t>Creative, self-motiv</w:t>
-      </w:r>
-      <w:r>
-        <w:t>ated, entrepreneurial 4</w:t>
-      </w:r>
-      <w:r>
-        <w:rPr>
-          <w:vertAlign w:val="superscript"/>
-        </w:rPr>
-        <w:t>th</w:t>
-      </w:r>
-      <w:r>
-        <w:t xml:space="preserve"> year</w:t>
-      </w:r>
-      <w:r>
-        <w:t xml:space="preserve"> computer science </w:t>
-      </w:r>
-      <w:r>
-        <w:t>major,</w:t>
-      </w:r>
-      <w:r>
-        <w:t xml:space="preserve"> seeking </w:t>
-      </w:r>
-      <w:r>
-        <w:t xml:space="preserve">full time employment </w:t>
-      </w:r>
-      <w:r>
-        <w:t>opportunities in software design and development.</w:t>
+        <w:t xml:space="preserve">Creative, self-motivated, entrepreneurial </w:t>
+      </w:r>
+      <w:r>
+        <w:t>S</w:t>
+      </w:r>
+      <w:r>
+        <w:t xml:space="preserve">oftware </w:t>
+      </w:r>
+      <w:r>
+        <w:t>E</w:t>
+      </w:r>
+      <w:r>
+        <w:t>ngineer with over 3 years of experience in application architecture</w:t>
+      </w:r>
+      <w:r>
+        <w:t xml:space="preserve">, </w:t>
+      </w:r>
+      <w:r>
+        <w:t>development</w:t>
+      </w:r>
+      <w:r>
+        <w:t>, and cloud infrastructure</w:t>
+      </w:r>
+      <w:r>
+        <w:t xml:space="preserve">. </w:t>
       </w:r>
     </w:p>
     <w:sdt>
@@ -113,22 +110,22 @@
         <w:pStyle w:val="ListBullet"/>
       </w:pPr>
       <w:r>
+        <w:t xml:space="preserve">JavaScript, </w:t>
+      </w:r>
+      <w:r>
         <w:t>C++, C, Java, Python, HTML,</w:t>
       </w:r>
       <w:r>
-        <w:t xml:space="preserve"> CSS, PHP, JavaScript</w:t>
-      </w:r>
-      <w:r>
-        <w:t>, MySQL</w:t>
+        <w:t xml:space="preserve"> CSS, PHP,</w:t>
+      </w:r>
+      <w:r>
+        <w:t xml:space="preserve"> MySQL</w:t>
       </w:r>
       <w:r>
         <w:t>, XML</w:t>
       </w:r>
       <w:r>
-        <w:t xml:space="preserve">, </w:t>
-      </w:r>
-      <w:r>
-        <w:t>AngularJS</w:t>
+        <w:t>, Angular</w:t>
       </w:r>
       <w:r>
         <w:t>,</w:t>
@@ -136,16 +133,8 @@
       <w:r>
         <w:t xml:space="preserve"> </w:t>
       </w:r>
-      <w:proofErr w:type="spellStart"/>
-      <w:r>
-        <w:t>Laravel</w:t>
-      </w:r>
-      <w:proofErr w:type="spellEnd"/>
-      <w:r>
-        <w:t xml:space="preserve">, </w:t>
-      </w:r>
-      <w:r>
-        <w:t>WordPress</w:t>
+      <w:r>
+        <w:t>Laravel, WordPress</w:t>
       </w:r>
     </w:p>
     <w:p>
@@ -155,66 +144,31 @@
       <w:r>
         <w:t>Software packages</w:t>
       </w:r>
+      <w:r>
+        <w:t xml:space="preserve"> &amp; SYstems</w:t>
+      </w:r>
     </w:p>
     <w:p>
       <w:pPr>
         <w:pStyle w:val="ListBullet"/>
       </w:pPr>
-      <w:proofErr w:type="spellStart"/>
-      <w:r>
-        <w:t>Git</w:t>
-      </w:r>
-      <w:proofErr w:type="spellEnd"/>
-      <w:r>
-        <w:t xml:space="preserve">, SVN, Mercurial, MySQL Workbench, </w:t>
+      <w:r>
+        <w:t xml:space="preserve">Kubernetes, Docker, </w:t>
+      </w:r>
+      <w:r>
+        <w:t>Git,</w:t>
+      </w:r>
+      <w:r>
+        <w:t xml:space="preserve"> Azure, GCP</w:t>
+      </w:r>
+      <w:r>
+        <w:t xml:space="preserve">, MySQL Workbench, </w:t>
       </w:r>
       <w:r>
         <w:t xml:space="preserve">AWS, </w:t>
       </w:r>
       <w:r>
-        <w:t xml:space="preserve">Microsoft Office Suite, </w:t>
-      </w:r>
-      <w:bookmarkStart w:id="0" w:name="_GoBack"/>
-      <w:bookmarkEnd w:id="0"/>
-      <w:r>
-        <w:t>Photoshop</w:t>
-      </w:r>
-    </w:p>
-    <w:p>
-      <w:pPr>
-        <w:pStyle w:val="Heading2"/>
-      </w:pPr>
-      <w:r>
-        <w:t>Leadership and Communication</w:t>
-      </w:r>
-    </w:p>
-    <w:p>
-      <w:pPr>
-        <w:pStyle w:val="ListBullet"/>
-      </w:pPr>
-      <w:r>
-        <w:t>Resident assistant at Fred D. Brown resident hall</w:t>
-      </w:r>
-      <w:r>
-        <w:t xml:space="preserve"> for honors, engineering, and E-Cap living and learning communities</w:t>
-      </w:r>
-      <w:r>
-        <w:t xml:space="preserve">; design and execute resident programming; </w:t>
-      </w:r>
-      <w:r>
-        <w:t>communicat</w:t>
-      </w:r>
-      <w:r>
-        <w:t>e</w:t>
-      </w:r>
-      <w:r>
-        <w:t xml:space="preserve"> with residents and staff members to ensure residents are </w:t>
-      </w:r>
-      <w:r>
-        <w:t>succeeding academically and individually</w:t>
-      </w:r>
-      <w:r>
-        <w:t>.</w:t>
+        <w:t>Microsoft Office Suite</w:t>
       </w:r>
     </w:p>
     <w:sdt>
@@ -282,7 +236,8 @@
         <w:t xml:space="preserve"> </w:t>
       </w:r>
       <w:r>
-        <w:t xml:space="preserve">anticipated </w:t>
+        <w:tab/>
+        <w:t xml:space="preserve">           5/</w:t>
       </w:r>
       <w:r>
         <w:t>2018</w:t>
@@ -299,10 +254,7 @@
         <w:t>Computer Science</w:t>
       </w:r>
       <w:r>
-        <w:t xml:space="preserve"> (GPA: 3.37</w:t>
-      </w:r>
-      <w:r>
-        <w:t>)</w:t>
+        <w:t xml:space="preserve"> </w:t>
       </w:r>
     </w:p>
     <w:p>
@@ -310,120 +262,7 @@
         <w:pStyle w:val="ListBullet"/>
       </w:pPr>
       <w:r>
-        <w:t>Related coursework:</w:t>
-      </w:r>
-      <w:r>
-        <w:t xml:space="preserve"> </w:t>
-      </w:r>
-      <w:r>
-        <w:t xml:space="preserve"> </w:t>
-      </w:r>
-    </w:p>
-    <w:p>
-      <w:pPr>
-        <w:pStyle w:val="ListBullet"/>
-        <w:numPr>
-          <w:ilvl w:val="1"/>
-          <w:numId w:val="21"/>
-        </w:numPr>
-      </w:pPr>
-      <w:r>
-        <w:t xml:space="preserve">CS360: </w:t>
-      </w:r>
-      <w:r>
-        <w:t xml:space="preserve">Coded </w:t>
-      </w:r>
-      <w:proofErr w:type="spellStart"/>
-      <w:proofErr w:type="gramStart"/>
-      <w:r>
-        <w:t>Malloc</w:t>
-      </w:r>
-      <w:proofErr w:type="spellEnd"/>
-      <w:r>
-        <w:t xml:space="preserve"> ,</w:t>
-      </w:r>
-      <w:proofErr w:type="gramEnd"/>
-      <w:r>
-        <w:t xml:space="preserve"> Tar, Shell</w:t>
-      </w:r>
-    </w:p>
-    <w:p>
-      <w:pPr>
-        <w:pStyle w:val="ListBullet"/>
-        <w:numPr>
-          <w:ilvl w:val="1"/>
-          <w:numId w:val="21"/>
-        </w:numPr>
-      </w:pPr>
-      <w:r>
-        <w:t xml:space="preserve">CS456: JavaScript, </w:t>
-      </w:r>
-      <w:proofErr w:type="spellStart"/>
-      <w:r>
-        <w:t>Webgl</w:t>
-      </w:r>
-      <w:proofErr w:type="spellEnd"/>
-      <w:r>
-        <w:t xml:space="preserve"> graphics.</w:t>
-      </w:r>
-    </w:p>
-    <w:p>
-      <w:pPr>
-        <w:pStyle w:val="ListBullet"/>
-        <w:numPr>
-          <w:ilvl w:val="1"/>
-          <w:numId w:val="21"/>
-        </w:numPr>
-      </w:pPr>
-      <w:r>
-        <w:t xml:space="preserve">CS361: Coded </w:t>
-      </w:r>
-      <w:proofErr w:type="spellStart"/>
-      <w:r>
-        <w:t>printf</w:t>
-      </w:r>
-      <w:proofErr w:type="spellEnd"/>
-      <w:r>
-        <w:t xml:space="preserve">, </w:t>
-      </w:r>
-      <w:r>
-        <w:t xml:space="preserve">a </w:t>
-      </w:r>
-      <w:r>
-        <w:t xml:space="preserve">scheduler, </w:t>
-      </w:r>
-      <w:r>
-        <w:t xml:space="preserve">a </w:t>
-      </w:r>
-      <w:r>
-        <w:t xml:space="preserve">MMU, and </w:t>
-      </w:r>
-      <w:r>
-        <w:t>a FUSE file system</w:t>
-      </w:r>
-    </w:p>
-    <w:p>
-      <w:pPr>
-        <w:pStyle w:val="ListBullet"/>
-        <w:numPr>
-          <w:ilvl w:val="1"/>
-          <w:numId w:val="21"/>
-        </w:numPr>
-      </w:pPr>
-      <w:r>
-        <w:t>CS365: Coded a multi-threaded chatroom using Java</w:t>
-      </w:r>
-    </w:p>
-    <w:p>
-      <w:pPr>
-        <w:pStyle w:val="ListBullet"/>
-        <w:numPr>
-          <w:ilvl w:val="1"/>
-          <w:numId w:val="21"/>
-        </w:numPr>
-      </w:pPr>
-      <w:r>
-        <w:t>CS461: Coded a NFA to DFA converter in JavaScript</w:t>
+        <w:t>GPA: 3.37</w:t>
       </w:r>
     </w:p>
     <w:p>
@@ -442,7 +281,13 @@
         </w:rPr>
       </w:pPr>
       <w:r>
-        <w:t>Internship | Technology for energy corp.</w:t>
+        <w:t>Software engineer</w:t>
+      </w:r>
+      <w:r>
+        <w:t xml:space="preserve"> | </w:t>
+      </w:r>
+      <w:r>
+        <w:t>AT&amp;T</w:t>
       </w:r>
       <w:r>
         <w:tab/>
@@ -452,19 +297,43 @@
       </w:r>
       <w:r>
         <w:tab/>
-        <w:t xml:space="preserve">        </w:t>
-      </w:r>
-      <w:r>
-        <w:t xml:space="preserve">    </w:t>
-      </w:r>
-      <w:r>
-        <w:t xml:space="preserve">  </w:t>
+        <w:t xml:space="preserve">           </w:t>
+      </w:r>
+      <w:r>
+        <w:tab/>
+      </w:r>
+      <w:r>
+        <w:tab/>
+      </w:r>
+      <w:r>
+        <w:tab/>
+      </w:r>
+      <w:r>
+        <w:tab/>
       </w:r>
       <w:r>
         <w:rPr>
           <w:b w:val="0"/>
         </w:rPr>
-        <w:t>5/2017 -</w:t>
+        <w:t>6</w:t>
+      </w:r>
+      <w:r>
+        <w:rPr>
+          <w:b w:val="0"/>
+        </w:rPr>
+        <w:t>/201</w:t>
+      </w:r>
+      <w:r>
+        <w:rPr>
+          <w:b w:val="0"/>
+        </w:rPr>
+        <w:t>8</w:t>
+      </w:r>
+      <w:r>
+        <w:rPr>
+          <w:b w:val="0"/>
+        </w:rPr>
+        <w:t xml:space="preserve"> –</w:t>
       </w:r>
       <w:r>
         <w:rPr>
@@ -478,30 +347,31 @@
         <w:pStyle w:val="ListBullet"/>
       </w:pPr>
       <w:r>
-        <w:t>Design</w:t>
-      </w:r>
-      <w:r>
-        <w:t xml:space="preserve"> and develop data management website</w:t>
-      </w:r>
-      <w:r>
-        <w:t xml:space="preserve">s using </w:t>
-      </w:r>
-      <w:r>
-        <w:t>WordPress</w:t>
-      </w:r>
-      <w:r>
-        <w:t xml:space="preserve">, </w:t>
-      </w:r>
-      <w:proofErr w:type="spellStart"/>
-      <w:r>
-        <w:t>Laravel</w:t>
-      </w:r>
-      <w:proofErr w:type="spellEnd"/>
-      <w:r>
-        <w:t>, JavaScript, and AngularJS</w:t>
-      </w:r>
-      <w:r>
-        <w:t>.</w:t>
+        <w:t>Development lead of the Open Test Framework (OTF).</w:t>
+      </w:r>
+    </w:p>
+    <w:p>
+      <w:pPr>
+        <w:pStyle w:val="ListBullet"/>
+      </w:pPr>
+      <w:r>
+        <w:t>Designed and developed OTF from a proof of concept to a production application.</w:t>
+      </w:r>
+    </w:p>
+    <w:p>
+      <w:pPr>
+        <w:pStyle w:val="ListBullet"/>
+      </w:pPr>
+      <w:r>
+        <w:t>Architected and migrated OTF from on premise infrastructure to Microsoft Azure cloud infrastructure.</w:t>
+      </w:r>
+    </w:p>
+    <w:p>
+      <w:pPr>
+        <w:pStyle w:val="ListBullet"/>
+      </w:pPr>
+      <w:r>
+        <w:t>Automated OTF’s CI/CD with Azure Pipelines.</w:t>
       </w:r>
     </w:p>
     <w:p>
@@ -512,6 +382,89 @@
         </w:rPr>
       </w:pPr>
       <w:r>
+        <w:t xml:space="preserve">Software developer | </w:t>
+      </w:r>
+      <w:r>
+        <w:t>Technology for energy corp</w:t>
+      </w:r>
+      <w:r>
+        <w:t>.</w:t>
+      </w:r>
+      <w:r>
+        <w:t xml:space="preserve">  </w:t>
+      </w:r>
+      <w:r>
+        <w:t xml:space="preserve">   </w:t>
+      </w:r>
+      <w:r>
+        <w:tab/>
+      </w:r>
+      <w:r>
+        <w:tab/>
+        <w:t xml:space="preserve">    </w:t>
+      </w:r>
+      <w:r>
+        <w:rPr>
+          <w:b w:val="0"/>
+        </w:rPr>
+        <w:t xml:space="preserve">5/2017 </w:t>
+      </w:r>
+      <w:r>
+        <w:rPr>
+          <w:b w:val="0"/>
+        </w:rPr>
+        <w:t>–</w:t>
+      </w:r>
+      <w:r>
+        <w:rPr>
+          <w:b w:val="0"/>
+        </w:rPr>
+        <w:t xml:space="preserve"> </w:t>
+      </w:r>
+      <w:r>
+        <w:rPr>
+          <w:b w:val="0"/>
+        </w:rPr>
+        <w:t>5/2018</w:t>
+      </w:r>
+    </w:p>
+    <w:p>
+      <w:pPr>
+        <w:pStyle w:val="ListBullet"/>
+      </w:pPr>
+      <w:r>
+        <w:t>Design</w:t>
+      </w:r>
+      <w:r>
+        <w:t xml:space="preserve"> and develop data management website</w:t>
+      </w:r>
+      <w:r>
+        <w:t xml:space="preserve">s using </w:t>
+      </w:r>
+      <w:r>
+        <w:t>WordPress</w:t>
+      </w:r>
+      <w:r>
+        <w:t xml:space="preserve">, </w:t>
+      </w:r>
+      <w:r>
+        <w:t>Laravel</w:t>
+      </w:r>
+      <w:r>
+        <w:t>, JavaScript, and AngularJS</w:t>
+      </w:r>
+      <w:r>
+        <w:t>.</w:t>
+      </w:r>
+    </w:p>
+    <w:p>
+      <w:pPr>
+        <w:pStyle w:val="Heading2"/>
+        <w:rPr>
+          <w:b w:val="0"/>
+        </w:rPr>
+      </w:pPr>
+      <w:r>
         <w:t>Web Developer | Self Employed</w:t>
       </w:r>
       <w:r>
@@ -531,7 +484,13 @@
         <w:t xml:space="preserve">          </w:t>
       </w:r>
       <w:r>
-        <w:t xml:space="preserve">    </w:t>
+        <w:t xml:space="preserve">   </w:t>
+      </w:r>
+      <w:r>
+        <w:t xml:space="preserve">   </w:t>
+      </w:r>
+      <w:r>
+        <w:t xml:space="preserve"> </w:t>
       </w:r>
       <w:r>
         <w:rPr>
@@ -543,13 +502,19 @@
         <w:rPr>
           <w:b w:val="0"/>
         </w:rPr>
-        <w:t>-</w:t>
+        <w:t>–</w:t>
       </w:r>
       <w:r>
         <w:rPr>
           <w:b w:val="0"/>
         </w:rPr>
-        <w:t xml:space="preserve"> PRESENT</w:t>
+        <w:t xml:space="preserve"> </w:t>
+      </w:r>
+      <w:r>
+        <w:rPr>
+          <w:b w:val="0"/>
+        </w:rPr>
+        <w:t>5/2018</w:t>
       </w:r>
     </w:p>
     <w:p>
@@ -732,7 +697,7 @@
 </file>
 
 <file path=word/endnotes.xml><?xml version="1.0" encoding="utf-8"?>
-<w:endnotes xmlns:wpc="http://schemas.microsoft.com/office/word/2010/wordprocessingCanvas" xmlns:mo="http://schemas.microsoft.com/office/mac/office/2008/main" xmlns:mc="http://schemas.openxmlformats.org/markup-compatibility/2006" xmlns:mv="urn:schemas-microsoft-com:mac:vml" xmlns:o="urn:schemas-microsoft-com:office:office" xmlns:r="http://schemas.openxmlformats.org/officeDocument/2006/relationships" xmlns:m="http://schemas.openxmlformats.org/officeDocument/2006/math" xmlns:v="urn:schemas-microsoft-com:vml" xmlns:wp14="http://schemas.microsoft.com/office/word/2010/wordprocessingDrawing" xmlns:wp="http://schemas.openxmlformats.org/drawingml/2006/wordprocessingDrawing" xmlns:w10="urn:schemas-microsoft-com:office:word" xmlns:w="http://schemas.openxmlformats.org/wordprocessingml/2006/main" xmlns:w14="http://schemas.microsoft.com/office/word/2010/wordml" xmlns:w15="http://schemas.microsoft.com/office/word/2012/wordml" xmlns:wpg="http://schemas.microsoft.com/office/word/2010/wordprocessingGroup" xmlns:wpi="http://schemas.microsoft.com/office/word/2010/wordprocessingInk" xmlns:wne="http://schemas.microsoft.com/office/word/2006/wordml" xmlns:wps="http://schemas.microsoft.com/office/word/2010/wordprocessingShape" mc:Ignorable="w14 w15 wp14">
+<w:endnotes xmlns:wpc="http://schemas.microsoft.com/office/word/2010/wordprocessingCanvas" xmlns:cx="http://schemas.microsoft.com/office/drawing/2014/chartex" xmlns:cx1="http://schemas.microsoft.com/office/drawing/2015/9/8/chartex" xmlns:cx2="http://schemas.microsoft.com/office/drawing/2015/10/21/chartex" xmlns:cx3="http://schemas.microsoft.com/office/drawing/2016/5/9/chartex" xmlns:cx4="http://schemas.microsoft.com/office/drawing/2016/5/10/chartex" xmlns:cx5="http://schemas.microsoft.com/office/drawing/2016/5/11/chartex" xmlns:cx6="http://schemas.microsoft.com/office/drawing/2016/5/12/chartex" xmlns:cx7="http://schemas.microsoft.com/office/drawing/2016/5/13/chartex" xmlns:cx8="http://schemas.microsoft.com/office/drawing/2016/5/14/chartex" xmlns:mc="http://schemas.openxmlformats.org/markup-compatibility/2006" xmlns:aink="http://schemas.microsoft.com/office/drawing/2016/ink" xmlns:am3d="http://schemas.microsoft.com/office/drawing/2017/model3d" xmlns:o="urn:schemas-microsoft-com:office:office" xmlns:r="http://schemas.openxmlformats.org/officeDocument/2006/relationships" xmlns:m="http://schemas.openxmlformats.org/officeDocument/2006/math" xmlns:v="urn:schemas-microsoft-com:vml" xmlns:wp14="http://schemas.microsoft.com/office/word/2010/wordprocessingDrawing" xmlns:wp="http://schemas.openxmlformats.org/drawingml/2006/wordprocessingDrawing" xmlns:w10="urn:schemas-microsoft-com:office:word" xmlns:w="http://schemas.openxmlformats.org/wordprocessingml/2006/main" xmlns:w14="http://schemas.microsoft.com/office/word/2010/wordml" xmlns:w15="http://schemas.microsoft.com/office/word/2012/wordml" xmlns:w16cex="http://schemas.microsoft.com/office/word/2018/wordml/cex" xmlns:w16cid="http://schemas.microsoft.com/office/word/2016/wordml/cid" xmlns:w16="http://schemas.microsoft.com/office/word/2018/wordml" xmlns:w16se="http://schemas.microsoft.com/office/word/2015/wordml/symex" xmlns:wpg="http://schemas.microsoft.com/office/word/2010/wordprocessingGroup" xmlns:wpi="http://schemas.microsoft.com/office/word/2010/wordprocessingInk" xmlns:wne="http://schemas.microsoft.com/office/word/2006/wordml" xmlns:wps="http://schemas.microsoft.com/office/word/2010/wordprocessingShape" mc:Ignorable="w14 w15 w16se w16cid w16 w16cex wp14">
   <w:endnote w:type="separator" w:id="-1">
     <w:p>
       <w:pPr>
@@ -757,7 +722,7 @@
 </file>
 
 <file path=word/footer1.xml><?xml version="1.0" encoding="utf-8"?>
-<w:ftr xmlns:wpc="http://schemas.microsoft.com/office/word/2010/wordprocessingCanvas" xmlns:mo="http://schemas.microsoft.com/office/mac/office/2008/main" xmlns:mc="http://schemas.openxmlformats.org/markup-compatibility/2006" xmlns:mv="urn:schemas-microsoft-com:mac:vml" xmlns:o="urn:schemas-microsoft-com:office:office" xmlns:r="http://schemas.openxmlformats.org/officeDocument/2006/relationships" xmlns:m="http://schemas.openxmlformats.org/officeDocument/2006/math" xmlns:v="urn:schemas-microsoft-com:vml" xmlns:wp14="http://schemas.microsoft.com/office/word/2010/wordprocessingDrawing" xmlns:wp="http://schemas.openxmlformats.org/drawingml/2006/wordprocessingDrawing" xmlns:w10="urn:schemas-microsoft-com:office:word" xmlns:w="http://schemas.openxmlformats.org/wordprocessingml/2006/main" xmlns:w14="http://schemas.microsoft.com/office/word/2010/wordml" xmlns:w15="http://schemas.microsoft.com/office/word/2012/wordml" xmlns:wpg="http://schemas.microsoft.com/office/word/2010/wordprocessingGroup" xmlns:wpi="http://schemas.microsoft.com/office/word/2010/wordprocessingInk" xmlns:wne="http://schemas.microsoft.com/office/word/2006/wordml" xmlns:wps="http://schemas.microsoft.com/office/word/2010/wordprocessingShape" mc:Ignorable="w14 w15 wp14">
+<w:ftr xmlns:wpc="http://schemas.microsoft.com/office/word/2010/wordprocessingCanvas" xmlns:cx="http://schemas.microsoft.com/office/drawing/2014/chartex" xmlns:cx1="http://schemas.microsoft.com/office/drawing/2015/9/8/chartex" xmlns:cx2="http://schemas.microsoft.com/office/drawing/2015/10/21/chartex" xmlns:cx3="http://schemas.microsoft.com/office/drawing/2016/5/9/chartex" xmlns:cx4="http://schemas.microsoft.com/office/drawing/2016/5/10/chartex" xmlns:cx5="http://schemas.microsoft.com/office/drawing/2016/5/11/chartex" xmlns:cx6="http://schemas.microsoft.com/office/drawing/2016/5/12/chartex" xmlns:cx7="http://schemas.microsoft.com/office/drawing/2016/5/13/chartex" xmlns:cx8="http://schemas.microsoft.com/office/drawing/2016/5/14/chartex" xmlns:mc="http://schemas.openxmlformats.org/markup-compatibility/2006" xmlns:aink="http://schemas.microsoft.com/office/drawing/2016/ink" xmlns:am3d="http://schemas.microsoft.com/office/drawing/2017/model3d" xmlns:o="urn:schemas-microsoft-com:office:office" xmlns:r="http://schemas.openxmlformats.org/officeDocument/2006/relationships" xmlns:m="http://schemas.openxmlformats.org/officeDocument/2006/math" xmlns:v="urn:schemas-microsoft-com:vml" xmlns:wp14="http://schemas.microsoft.com/office/word/2010/wordprocessingDrawing" xmlns:wp="http://schemas.openxmlformats.org/drawingml/2006/wordprocessingDrawing" xmlns:w10="urn:schemas-microsoft-com:office:word" xmlns:w="http://schemas.openxmlformats.org/wordprocessingml/2006/main" xmlns:w14="http://schemas.microsoft.com/office/word/2010/wordml" xmlns:w15="http://schemas.microsoft.com/office/word/2012/wordml" xmlns:w16cex="http://schemas.microsoft.com/office/word/2018/wordml/cex" xmlns:w16cid="http://schemas.microsoft.com/office/word/2016/wordml/cid" xmlns:w16="http://schemas.microsoft.com/office/word/2018/wordml" xmlns:w16se="http://schemas.microsoft.com/office/word/2015/wordml/symex" xmlns:wpg="http://schemas.microsoft.com/office/word/2010/wordprocessingGroup" xmlns:wpi="http://schemas.microsoft.com/office/word/2010/wordprocessingInk" xmlns:wne="http://schemas.microsoft.com/office/word/2006/wordml" xmlns:wps="http://schemas.microsoft.com/office/word/2010/wordprocessingShape" mc:Ignorable="w14 w15 w16se w16cid w16 w16cex wp14">
   <w:p>
     <w:pPr>
       <w:pStyle w:val="Footer"/>
@@ -791,7 +756,7 @@
 </file>
 
 <file path=word/footnotes.xml><?xml version="1.0" encoding="utf-8"?>
-<w:footnotes xmlns:wpc="http://schemas.microsoft.com/office/word/2010/wordprocessingCanvas" xmlns:mo="http://schemas.microsoft.com/office/mac/office/2008/main" xmlns:mc="http://schemas.openxmlformats.org/markup-compatibility/2006" xmlns:mv="urn:schemas-microsoft-com:mac:vml" xmlns:o="urn:schemas-microsoft-com:office:office" xmlns:r="http://schemas.openxmlformats.org/officeDocument/2006/relationships" xmlns:m="http://schemas.openxmlformats.org/officeDocument/2006/math" xmlns:v="urn:schemas-microsoft-com:vml" xmlns:wp14="http://schemas.microsoft.com/office/word/2010/wordprocessingDrawing" xmlns:wp="http://schemas.openxmlformats.org/drawingml/2006/wordprocessingDrawing" xmlns:w10="urn:schemas-microsoft-com:office:word" xmlns:w="http://schemas.openxmlformats.org/wordprocessingml/2006/main" xmlns:w14="http://schemas.microsoft.com/office/word/2010/wordml" xmlns:w15="http://schemas.microsoft.com/office/word/2012/wordml" xmlns:wpg="http://schemas.microsoft.com/office/word/2010/wordprocessingGroup" xmlns:wpi="http://schemas.microsoft.com/office/word/2010/wordprocessingInk" xmlns:wne="http://schemas.microsoft.com/office/word/2006/wordml" xmlns:wps="http://schemas.microsoft.com/office/word/2010/wordprocessingShape" mc:Ignorable="w14 w15 wp14">
+<w:footnotes xmlns:wpc="http://schemas.microsoft.com/office/word/2010/wordprocessingCanvas" xmlns:cx="http://schemas.microsoft.com/office/drawing/2014/chartex" xmlns:cx1="http://schemas.microsoft.com/office/drawing/2015/9/8/chartex" xmlns:cx2="http://schemas.microsoft.com/office/drawing/2015/10/21/chartex" xmlns:cx3="http://schemas.microsoft.com/office/drawing/2016/5/9/chartex" xmlns:cx4="http://schemas.microsoft.com/office/drawing/2016/5/10/chartex" xmlns:cx5="http://schemas.microsoft.com/office/drawing/2016/5/11/chartex" xmlns:cx6="http://schemas.microsoft.com/office/drawing/2016/5/12/chartex" xmlns:cx7="http://schemas.microsoft.com/office/drawing/2016/5/13/chartex" xmlns:cx8="http://schemas.microsoft.com/office/drawing/2016/5/14/chartex" xmlns:mc="http://schemas.openxmlformats.org/markup-compatibility/2006" xmlns:aink="http://schemas.microsoft.com/office/drawing/2016/ink" xmlns:am3d="http://schemas.microsoft.com/office/drawing/2017/model3d" xmlns:o="urn:schemas-microsoft-com:office:office" xmlns:r="http://schemas.openxmlformats.org/officeDocument/2006/relationships" xmlns:m="http://schemas.openxmlformats.org/officeDocument/2006/math" xmlns:v="urn:schemas-microsoft-com:vml" xmlns:wp14="http://schemas.microsoft.com/office/word/2010/wordprocessingDrawing" xmlns:wp="http://schemas.openxmlformats.org/drawingml/2006/wordprocessingDrawing" xmlns:w10="urn:schemas-microsoft-com:office:word" xmlns:w="http://schemas.openxmlformats.org/wordprocessingml/2006/main" xmlns:w14="http://schemas.microsoft.com/office/word/2010/wordml" xmlns:w15="http://schemas.microsoft.com/office/word/2012/wordml" xmlns:w16cex="http://schemas.microsoft.com/office/word/2018/wordml/cex" xmlns:w16cid="http://schemas.microsoft.com/office/word/2016/wordml/cid" xmlns:w16="http://schemas.microsoft.com/office/word/2018/wordml" xmlns:w16se="http://schemas.microsoft.com/office/word/2015/wordml/symex" xmlns:wpg="http://schemas.microsoft.com/office/word/2010/wordprocessingGroup" xmlns:wpi="http://schemas.microsoft.com/office/word/2010/wordprocessingInk" xmlns:wne="http://schemas.microsoft.com/office/word/2006/wordml" xmlns:wps="http://schemas.microsoft.com/office/word/2010/wordprocessingShape" mc:Ignorable="w14 w15 w16se w16cid w16 w16cex wp14">
   <w:footnote w:type="separator" w:id="-1">
     <w:p>
       <w:pPr>
@@ -816,8 +781,8 @@
 </file>
 
 <file path=word/numbering.xml><?xml version="1.0" encoding="utf-8"?>
-<w:numbering xmlns:wpc="http://schemas.microsoft.com/office/word/2010/wordprocessingCanvas" xmlns:mo="http://schemas.microsoft.com/office/mac/office/2008/main" xmlns:mc="http://schemas.openxmlformats.org/markup-compatibility/2006" xmlns:mv="urn:schemas-microsoft-com:mac:vml" xmlns:o="urn:schemas-microsoft-com:office:office" xmlns:r="http://schemas.openxmlformats.org/officeDocument/2006/relationships" xmlns:m="http://schemas.openxmlformats.org/officeDocument/2006/math" xmlns:v="urn:schemas-microsoft-com:vml" xmlns:wp14="http://schemas.microsoft.com/office/word/2010/wordprocessingDrawing" xmlns:wp="http://schemas.openxmlformats.org/drawingml/2006/wordprocessingDrawing" xmlns:w10="urn:schemas-microsoft-com:office:word" xmlns:w="http://schemas.openxmlformats.org/wordprocessingml/2006/main" xmlns:w14="http://schemas.microsoft.com/office/word/2010/wordml" xmlns:w15="http://schemas.microsoft.com/office/word/2012/wordml" xmlns:wpg="http://schemas.microsoft.com/office/word/2010/wordprocessingGroup" xmlns:wpi="http://schemas.microsoft.com/office/word/2010/wordprocessingInk" xmlns:wne="http://schemas.microsoft.com/office/word/2006/wordml" xmlns:wps="http://schemas.microsoft.com/office/word/2010/wordprocessingShape" mc:Ignorable="w14 w15 wp14">
-  <w:abstractNum w:abstractNumId="0">
+<w:numbering xmlns:wpc="http://schemas.microsoft.com/office/word/2010/wordprocessingCanvas" xmlns:cx="http://schemas.microsoft.com/office/drawing/2014/chartex" xmlns:cx1="http://schemas.microsoft.com/office/drawing/2015/9/8/chartex" xmlns:cx2="http://schemas.microsoft.com/office/drawing/2015/10/21/chartex" xmlns:cx3="http://schemas.microsoft.com/office/drawing/2016/5/9/chartex" xmlns:cx4="http://schemas.microsoft.com/office/drawing/2016/5/10/chartex" xmlns:cx5="http://schemas.microsoft.com/office/drawing/2016/5/11/chartex" xmlns:cx6="http://schemas.microsoft.com/office/drawing/2016/5/12/chartex" xmlns:cx7="http://schemas.microsoft.com/office/drawing/2016/5/13/chartex" xmlns:cx8="http://schemas.microsoft.com/office/drawing/2016/5/14/chartex" xmlns:mc="http://schemas.openxmlformats.org/markup-compatibility/2006" xmlns:aink="http://schemas.microsoft.com/office/drawing/2016/ink" xmlns:am3d="http://schemas.microsoft.com/office/drawing/2017/model3d" xmlns:o="urn:schemas-microsoft-com:office:office" xmlns:r="http://schemas.openxmlformats.org/officeDocument/2006/relationships" xmlns:m="http://schemas.openxmlformats.org/officeDocument/2006/math" xmlns:v="urn:schemas-microsoft-com:vml" xmlns:wp14="http://schemas.microsoft.com/office/word/2010/wordprocessingDrawing" xmlns:wp="http://schemas.openxmlformats.org/drawingml/2006/wordprocessingDrawing" xmlns:w10="urn:schemas-microsoft-com:office:word" xmlns:w="http://schemas.openxmlformats.org/wordprocessingml/2006/main" xmlns:w14="http://schemas.microsoft.com/office/word/2010/wordml" xmlns:w15="http://schemas.microsoft.com/office/word/2012/wordml" xmlns:w16cex="http://schemas.microsoft.com/office/word/2018/wordml/cex" xmlns:w16cid="http://schemas.microsoft.com/office/word/2016/wordml/cid" xmlns:w16="http://schemas.microsoft.com/office/word/2018/wordml" xmlns:w16se="http://schemas.microsoft.com/office/word/2015/wordml/symex" xmlns:wpg="http://schemas.microsoft.com/office/word/2010/wordprocessingGroup" xmlns:wpi="http://schemas.microsoft.com/office/word/2010/wordprocessingInk" xmlns:wne="http://schemas.microsoft.com/office/word/2006/wordml" xmlns:wps="http://schemas.microsoft.com/office/word/2010/wordprocessingShape" mc:Ignorable="w14 w15 w16se w16cid w16 w16cex wp14">
+  <w:abstractNum w:abstractNumId="0" w15:restartNumberingAfterBreak="0">
     <w:nsid w:val="FFFFFF1D"/>
     <w:multiLevelType w:val="multilevel"/>
     <w:tmpl w:val="C2D263F0"/>
@@ -957,7 +922,7 @@
       </w:rPr>
     </w:lvl>
   </w:abstractNum>
-  <w:abstractNum w:abstractNumId="1">
+  <w:abstractNum w:abstractNumId="1" w15:restartNumberingAfterBreak="0">
     <w:nsid w:val="FFFFFF7C"/>
     <w:multiLevelType w:val="singleLevel"/>
     <w:tmpl w:val="4B66D57E"/>
@@ -974,7 +939,7 @@
       </w:pPr>
     </w:lvl>
   </w:abstractNum>
-  <w:abstractNum w:abstractNumId="2">
+  <w:abstractNum w:abstractNumId="2" w15:restartNumberingAfterBreak="0">
     <w:nsid w:val="FFFFFF7D"/>
     <w:multiLevelType w:val="singleLevel"/>
     <w:tmpl w:val="5AF24DD0"/>
@@ -991,7 +956,7 @@
       </w:pPr>
     </w:lvl>
   </w:abstractNum>
-  <w:abstractNum w:abstractNumId="3">
+  <w:abstractNum w:abstractNumId="3" w15:restartNumberingAfterBreak="0">
     <w:nsid w:val="FFFFFF7E"/>
     <w:multiLevelType w:val="singleLevel"/>
     <w:tmpl w:val="9386E0C4"/>
@@ -1008,7 +973,7 @@
       </w:pPr>
     </w:lvl>
   </w:abstractNum>
-  <w:abstractNum w:abstractNumId="4">
+  <w:abstractNum w:abstractNumId="4" w15:restartNumberingAfterBreak="0">
     <w:nsid w:val="FFFFFF7F"/>
     <w:multiLevelType w:val="singleLevel"/>
     <w:tmpl w:val="90407FA6"/>
@@ -1025,7 +990,7 @@
       </w:pPr>
     </w:lvl>
   </w:abstractNum>
-  <w:abstractNum w:abstractNumId="5">
+  <w:abstractNum w:abstractNumId="5" w15:restartNumberingAfterBreak="0">
     <w:nsid w:val="FFFFFF80"/>
     <w:multiLevelType w:val="singleLevel"/>
     <w:tmpl w:val="CD76DE80"/>
@@ -1045,7 +1010,7 @@
       </w:rPr>
     </w:lvl>
   </w:abstractNum>
-  <w:abstractNum w:abstractNumId="6">
+  <w:abstractNum w:abstractNumId="6" w15:restartNumberingAfterBreak="0">
     <w:nsid w:val="FFFFFF81"/>
     <w:multiLevelType w:val="singleLevel"/>
     <w:tmpl w:val="14068586"/>
@@ -1065,7 +1030,7 @@
       </w:rPr>
     </w:lvl>
   </w:abstractNum>
-  <w:abstractNum w:abstractNumId="7">
+  <w:abstractNum w:abstractNumId="7" w15:restartNumberingAfterBreak="0">
     <w:nsid w:val="FFFFFF82"/>
     <w:multiLevelType w:val="singleLevel"/>
     <w:tmpl w:val="CDAA9E50"/>
@@ -1085,7 +1050,7 @@
       </w:rPr>
     </w:lvl>
   </w:abstractNum>
-  <w:abstractNum w:abstractNumId="8">
+  <w:abstractNum w:abstractNumId="8" w15:restartNumberingAfterBreak="0">
     <w:nsid w:val="FFFFFF83"/>
     <w:multiLevelType w:val="singleLevel"/>
     <w:tmpl w:val="14962946"/>
@@ -1105,7 +1070,7 @@
       </w:rPr>
     </w:lvl>
   </w:abstractNum>
-  <w:abstractNum w:abstractNumId="9">
+  <w:abstractNum w:abstractNumId="9" w15:restartNumberingAfterBreak="0">
     <w:nsid w:val="FFFFFF88"/>
     <w:multiLevelType w:val="singleLevel"/>
     <w:tmpl w:val="8BB2922E"/>
@@ -1122,7 +1087,7 @@
       </w:pPr>
     </w:lvl>
   </w:abstractNum>
-  <w:abstractNum w:abstractNumId="10">
+  <w:abstractNum w:abstractNumId="10" w15:restartNumberingAfterBreak="0">
     <w:nsid w:val="FFFFFF89"/>
     <w:multiLevelType w:val="singleLevel"/>
     <w:tmpl w:val="FE602B3E"/>
@@ -1142,7 +1107,7 @@
       </w:rPr>
     </w:lvl>
   </w:abstractNum>
-  <w:abstractNum w:abstractNumId="11">
+  <w:abstractNum w:abstractNumId="11" w15:restartNumberingAfterBreak="0">
     <w:nsid w:val="08E72B9E"/>
     <w:multiLevelType w:val="multilevel"/>
     <w:tmpl w:val="0409001D"/>
@@ -1228,7 +1193,7 @@
       </w:pPr>
     </w:lvl>
   </w:abstractNum>
-  <w:abstractNum w:abstractNumId="12">
+  <w:abstractNum w:abstractNumId="12" w15:restartNumberingAfterBreak="0">
     <w:nsid w:val="0A034AD0"/>
     <w:multiLevelType w:val="multilevel"/>
     <w:tmpl w:val="67B638B6"/>
@@ -1369,7 +1334,7 @@
       </w:rPr>
     </w:lvl>
   </w:abstractNum>
-  <w:abstractNum w:abstractNumId="13">
+  <w:abstractNum w:abstractNumId="13" w15:restartNumberingAfterBreak="0">
     <w:nsid w:val="0C5A7CA2"/>
     <w:multiLevelType w:val="hybridMultilevel"/>
     <w:tmpl w:val="2DF8D5F8"/>
@@ -1482,7 +1447,7 @@
       </w:rPr>
     </w:lvl>
   </w:abstractNum>
-  <w:abstractNum w:abstractNumId="14">
+  <w:abstractNum w:abstractNumId="14" w15:restartNumberingAfterBreak="0">
     <w:nsid w:val="0E1D32BF"/>
     <w:multiLevelType w:val="multilevel"/>
     <w:tmpl w:val="0409001F"/>
@@ -1568,7 +1533,7 @@
       </w:pPr>
     </w:lvl>
   </w:abstractNum>
-  <w:abstractNum w:abstractNumId="15">
+  <w:abstractNum w:abstractNumId="15" w15:restartNumberingAfterBreak="0">
     <w:nsid w:val="27C864A0"/>
     <w:multiLevelType w:val="multilevel"/>
     <w:tmpl w:val="F42A8A2A"/>
@@ -1655,7 +1620,7 @@
       </w:pPr>
     </w:lvl>
   </w:abstractNum>
-  <w:abstractNum w:abstractNumId="16">
+  <w:abstractNum w:abstractNumId="16" w15:restartNumberingAfterBreak="0">
     <w:nsid w:val="32AD436E"/>
     <w:multiLevelType w:val="multilevel"/>
     <w:tmpl w:val="72A0CD52"/>
@@ -1744,7 +1709,7 @@
       </w:pPr>
     </w:lvl>
   </w:abstractNum>
-  <w:abstractNum w:abstractNumId="17">
+  <w:abstractNum w:abstractNumId="17" w15:restartNumberingAfterBreak="0">
     <w:nsid w:val="3B683A1C"/>
     <w:multiLevelType w:val="multilevel"/>
     <w:tmpl w:val="0409001F"/>
@@ -1830,7 +1795,7 @@
       </w:pPr>
     </w:lvl>
   </w:abstractNum>
-  <w:abstractNum w:abstractNumId="18">
+  <w:abstractNum w:abstractNumId="18" w15:restartNumberingAfterBreak="0">
     <w:nsid w:val="52D80155"/>
     <w:multiLevelType w:val="multilevel"/>
     <w:tmpl w:val="0409001D"/>
@@ -1916,7 +1881,7 @@
       </w:pPr>
     </w:lvl>
   </w:abstractNum>
-  <w:abstractNum w:abstractNumId="19">
+  <w:abstractNum w:abstractNumId="19" w15:restartNumberingAfterBreak="0">
     <w:nsid w:val="52FC5048"/>
     <w:multiLevelType w:val="multilevel"/>
     <w:tmpl w:val="04090023"/>
@@ -2003,7 +1968,7 @@
       </w:pPr>
     </w:lvl>
   </w:abstractNum>
-  <w:abstractNum w:abstractNumId="20">
+  <w:abstractNum w:abstractNumId="20" w15:restartNumberingAfterBreak="0">
     <w:nsid w:val="6D9D5ECA"/>
     <w:multiLevelType w:val="multilevel"/>
     <w:tmpl w:val="2DB03242"/>
@@ -2144,7 +2109,7 @@
       </w:rPr>
     </w:lvl>
   </w:abstractNum>
-  <w:abstractNum w:abstractNumId="21">
+  <w:abstractNum w:abstractNumId="21" w15:restartNumberingAfterBreak="0">
     <w:nsid w:val="71866955"/>
     <w:multiLevelType w:val="multilevel"/>
     <w:tmpl w:val="01684A10"/>
@@ -2319,7 +2284,7 @@
 </file>
 
 <file path=word/styles.xml><?xml version="1.0" encoding="utf-8"?>
-<w:styles xmlns:mc="http://schemas.openxmlformats.org/markup-compatibility/2006" xmlns:r="http://schemas.openxmlformats.org/officeDocument/2006/relationships" xmlns:w="http://schemas.openxmlformats.org/wordprocessingml/2006/main" xmlns:w14="http://schemas.microsoft.com/office/word/2010/wordml" xmlns:w15="http://schemas.microsoft.com/office/word/2012/wordml" mc:Ignorable="w14 w15">
+<w:styles xmlns:mc="http://schemas.openxmlformats.org/markup-compatibility/2006" xmlns:r="http://schemas.openxmlformats.org/officeDocument/2006/relationships" xmlns:w="http://schemas.openxmlformats.org/wordprocessingml/2006/main" xmlns:w14="http://schemas.microsoft.com/office/word/2010/wordml" xmlns:w15="http://schemas.microsoft.com/office/word/2012/wordml" xmlns:w16cex="http://schemas.microsoft.com/office/word/2018/wordml/cex" xmlns:w16cid="http://schemas.microsoft.com/office/word/2016/wordml/cid" xmlns:w16="http://schemas.microsoft.com/office/word/2018/wordml" xmlns:w16se="http://schemas.microsoft.com/office/word/2015/wordml/symex" mc:Ignorable="w14 w15 w16se w16cid w16 w16cex">
   <w:docDefaults>
     <w:rPrDefault>
       <w:rPr>
@@ -2336,7 +2301,7 @@
       </w:pPr>
     </w:pPrDefault>
   </w:docDefaults>
-  <w:latentStyles w:defLockedState="0" w:defUIPriority="99" w:defSemiHidden="0" w:defUnhideWhenUsed="0" w:defQFormat="0" w:count="382">
+  <w:latentStyles w:defLockedState="0" w:defUIPriority="99" w:defSemiHidden="0" w:defUnhideWhenUsed="0" w:defQFormat="0" w:count="376">
     <w:lsdException w:name="Normal" w:uiPriority="0" w:qFormat="1"/>
     <w:lsdException w:name="heading 1" w:uiPriority="9" w:qFormat="1"/>
     <w:lsdException w:name="heading 2" w:semiHidden="1" w:uiPriority="9" w:unhideWhenUsed="1" w:qFormat="1"/>
@@ -2812,7 +2777,6 @@
   <w:style w:type="character" w:default="1" w:styleId="DefaultParagraphFont">
     <w:name w:val="Default Paragraph Font"/>
     <w:uiPriority w:val="1"/>
-    <w:semiHidden/>
     <w:unhideWhenUsed/>
   </w:style>
   <w:style w:type="table" w:default="1" w:styleId="TableNormal">
@@ -3536,7 +3500,7 @@
 </file>
 
 <file path=word/glossary/document.xml><?xml version="1.0" encoding="utf-8"?>
-<w:glossaryDocument xmlns:wpc="http://schemas.microsoft.com/office/word/2010/wordprocessingCanvas" xmlns:mo="http://schemas.microsoft.com/office/mac/office/2008/main" xmlns:mc="http://schemas.openxmlformats.org/markup-compatibility/2006" xmlns:mv="urn:schemas-microsoft-com:mac:vml" xmlns:o="urn:schemas-microsoft-com:office:office" xmlns:r="http://schemas.openxmlformats.org/officeDocument/2006/relationships" xmlns:m="http://schemas.openxmlformats.org/officeDocument/2006/math" xmlns:v="urn:schemas-microsoft-com:vml" xmlns:wp14="http://schemas.microsoft.com/office/word/2010/wordprocessingDrawing" xmlns:wp="http://schemas.openxmlformats.org/drawingml/2006/wordprocessingDrawing" xmlns:w10="urn:schemas-microsoft-com:office:word" xmlns:w="http://schemas.openxmlformats.org/wordprocessingml/2006/main" xmlns:w14="http://schemas.microsoft.com/office/word/2010/wordml" xmlns:w15="http://schemas.microsoft.com/office/word/2012/wordml" xmlns:wpg="http://schemas.microsoft.com/office/word/2010/wordprocessingGroup" xmlns:wpi="http://schemas.microsoft.com/office/word/2010/wordprocessingInk" xmlns:wne="http://schemas.microsoft.com/office/word/2006/wordml" xmlns:wps="http://schemas.microsoft.com/office/word/2010/wordprocessingShape" mc:Ignorable="w14 w15 wp14">
+<w:glossaryDocument xmlns:wpc="http://schemas.microsoft.com/office/word/2010/wordprocessingCanvas" xmlns:cx="http://schemas.microsoft.com/office/drawing/2014/chartex" xmlns:cx1="http://schemas.microsoft.com/office/drawing/2015/9/8/chartex" xmlns:cx2="http://schemas.microsoft.com/office/drawing/2015/10/21/chartex" xmlns:cx3="http://schemas.microsoft.com/office/drawing/2016/5/9/chartex" xmlns:cx4="http://schemas.microsoft.com/office/drawing/2016/5/10/chartex" xmlns:cx5="http://schemas.microsoft.com/office/drawing/2016/5/11/chartex" xmlns:cx6="http://schemas.microsoft.com/office/drawing/2016/5/12/chartex" xmlns:cx7="http://schemas.microsoft.com/office/drawing/2016/5/13/chartex" xmlns:cx8="http://schemas.microsoft.com/office/drawing/2016/5/14/chartex" xmlns:mc="http://schemas.openxmlformats.org/markup-compatibility/2006" xmlns:aink="http://schemas.microsoft.com/office/drawing/2016/ink" xmlns:am3d="http://schemas.microsoft.com/office/drawing/2017/model3d" xmlns:o="urn:schemas-microsoft-com:office:office" xmlns:r="http://schemas.openxmlformats.org/officeDocument/2006/relationships" xmlns:m="http://schemas.openxmlformats.org/officeDocument/2006/math" xmlns:v="urn:schemas-microsoft-com:vml" xmlns:wp14="http://schemas.microsoft.com/office/word/2010/wordprocessingDrawing" xmlns:wp="http://schemas.openxmlformats.org/drawingml/2006/wordprocessingDrawing" xmlns:w10="urn:schemas-microsoft-com:office:word" xmlns:w="http://schemas.openxmlformats.org/wordprocessingml/2006/main" xmlns:w14="http://schemas.microsoft.com/office/word/2010/wordml" xmlns:w15="http://schemas.microsoft.com/office/word/2012/wordml" xmlns:w16cex="http://schemas.microsoft.com/office/word/2018/wordml/cex" xmlns:w16cid="http://schemas.microsoft.com/office/word/2016/wordml/cid" xmlns:w16="http://schemas.microsoft.com/office/word/2018/wordml" xmlns:w16se="http://schemas.microsoft.com/office/word/2015/wordml/symex" xmlns:wpg="http://schemas.microsoft.com/office/word/2010/wordprocessingGroup" xmlns:wpi="http://schemas.microsoft.com/office/word/2010/wordprocessingInk" xmlns:wne="http://schemas.microsoft.com/office/word/2006/wordml" xmlns:wps="http://schemas.microsoft.com/office/word/2010/wordprocessingShape" mc:Ignorable="w14 w15 w16se w16cid w16 w16cex wp14">
   <w:docParts>
     <w:docPart>
       <w:docPartPr>
@@ -3595,27 +3559,27 @@
 </file>
 
 <file path=word/glossary/fontTable.xml><?xml version="1.0" encoding="utf-8"?>
-<w:fonts xmlns:mc="http://schemas.openxmlformats.org/markup-compatibility/2006" xmlns:r="http://schemas.openxmlformats.org/officeDocument/2006/relationships" xmlns:w="http://schemas.openxmlformats.org/wordprocessingml/2006/main" xmlns:w14="http://schemas.microsoft.com/office/word/2010/wordml" xmlns:w15="http://schemas.microsoft.com/office/word/2012/wordml" mc:Ignorable="w14 w15">
+<w:fonts xmlns:mc="http://schemas.openxmlformats.org/markup-compatibility/2006" xmlns:r="http://schemas.openxmlformats.org/officeDocument/2006/relationships" xmlns:w="http://schemas.openxmlformats.org/wordprocessingml/2006/main" xmlns:w14="http://schemas.microsoft.com/office/word/2010/wordml" xmlns:w15="http://schemas.microsoft.com/office/word/2012/wordml" xmlns:w16cex="http://schemas.microsoft.com/office/word/2018/wordml/cex" xmlns:w16cid="http://schemas.microsoft.com/office/word/2016/wordml/cid" xmlns:w16="http://schemas.microsoft.com/office/word/2018/wordml" xmlns:w16se="http://schemas.microsoft.com/office/word/2015/wordml/symex" mc:Ignorable="w14 w15 w16se w16cid w16 w16cex">
   <w:font w:name="Symbol">
     <w:panose1 w:val="05050102010706020507"/>
     <w:charset w:val="02"/>
-    <w:family w:val="auto"/>
+    <w:family w:val="roman"/>
     <w:pitch w:val="variable"/>
     <w:sig w:usb0="00000000" w:usb1="10000000" w:usb2="00000000" w:usb3="00000000" w:csb0="80000000" w:csb1="00000000"/>
   </w:font>
   <w:font w:name="Times New Roman">
     <w:panose1 w:val="02020603050405020304"/>
     <w:charset w:val="00"/>
-    <w:family w:val="auto"/>
+    <w:family w:val="roman"/>
     <w:pitch w:val="variable"/>
-    <w:sig w:usb0="E0002AEF" w:usb1="C0007841" w:usb2="00000009" w:usb3="00000000" w:csb0="000001FF" w:csb1="00000000"/>
+    <w:sig w:usb0="E0002EFF" w:usb1="C000785B" w:usb2="00000009" w:usb3="00000000" w:csb0="000001FF" w:csb1="00000000"/>
   </w:font>
   <w:font w:name="Courier New">
     <w:panose1 w:val="02070309020205020404"/>
     <w:charset w:val="00"/>
-    <w:family w:val="auto"/>
-    <w:pitch w:val="variable"/>
-    <w:sig w:usb0="E0002AFF" w:usb1="C0007843" w:usb2="00000009" w:usb3="00000000" w:csb0="000001FF" w:csb1="00000000"/>
+    <w:family w:val="modern"/>
+    <w:pitch w:val="fixed"/>
+    <w:sig w:usb0="E0002EFF" w:usb1="C0007843" w:usb2="00000009" w:usb3="00000000" w:csb0="000001FF" w:csb1="00000000"/>
   </w:font>
   <w:font w:name="Wingdings">
     <w:panose1 w:val="05000000000000000000"/>
@@ -3627,9 +3591,9 @@
   <w:font w:name="Cambria">
     <w:panose1 w:val="02040503050406030204"/>
     <w:charset w:val="00"/>
-    <w:family w:val="auto"/>
+    <w:family w:val="roman"/>
     <w:pitch w:val="variable"/>
-    <w:sig w:usb0="E00002FF" w:usb1="400004FF" w:usb2="00000000" w:usb3="00000000" w:csb0="0000019F" w:csb1="00000000"/>
+    <w:sig w:usb0="E00006FF" w:usb1="420024FF" w:usb2="02000000" w:usb3="00000000" w:csb0="0000019F" w:csb1="00000000"/>
   </w:font>
   <w:font w:name="HG明朝B">
     <w:altName w:val="Times New Roman"/>
@@ -3640,6 +3604,7 @@
     <w:pitch w:val="default"/>
   </w:font>
   <w:font w:name="Segoe UI">
+    <w:panose1 w:val="020B0502040204020203"/>
     <w:charset w:val="00"/>
     <w:family w:val="swiss"/>
     <w:pitch w:val="variable"/>
@@ -3648,36 +3613,29 @@
   <w:font w:name="Consolas">
     <w:panose1 w:val="020B0609020204030204"/>
     <w:charset w:val="00"/>
-    <w:family w:val="auto"/>
-    <w:pitch w:val="variable"/>
-    <w:sig w:usb0="E10002FF" w:usb1="4000FCFF" w:usb2="00000009" w:usb3="00000000" w:csb0="0000019F" w:csb1="00000000"/>
-  </w:font>
-  <w:font w:name="Arial">
-    <w:panose1 w:val="020B0604020202020204"/>
-    <w:charset w:val="00"/>
-    <w:family w:val="auto"/>
-    <w:pitch w:val="variable"/>
-    <w:sig w:usb0="E0002AFF" w:usb1="C0007843" w:usb2="00000009" w:usb3="00000000" w:csb0="000001FF" w:csb1="00000000"/>
+    <w:family w:val="modern"/>
+    <w:pitch w:val="fixed"/>
+    <w:sig w:usb0="E00006FF" w:usb1="0000FCFF" w:usb2="00000001" w:usb3="00000000" w:csb0="0000019F" w:csb1="00000000"/>
   </w:font>
   <w:font w:name="Calibri">
     <w:panose1 w:val="020F0502020204030204"/>
     <w:charset w:val="00"/>
-    <w:family w:val="auto"/>
+    <w:family w:val="swiss"/>
     <w:pitch w:val="variable"/>
-    <w:sig w:usb0="E00002FF" w:usb1="4000ACFF" w:usb2="00000001" w:usb3="00000000" w:csb0="0000019F" w:csb1="00000000"/>
+    <w:sig w:usb0="E0002EFF" w:usb1="C000247B" w:usb2="00000009" w:usb3="00000000" w:csb0="000001FF" w:csb1="00000000"/>
   </w:font>
   <w:font w:name="Calibri Light">
     <w:panose1 w:val="020F0302020204030204"/>
     <w:charset w:val="00"/>
-    <w:family w:val="auto"/>
+    <w:family w:val="swiss"/>
     <w:pitch w:val="variable"/>
-    <w:sig w:usb0="A00002EF" w:usb1="4000207B" w:usb2="00000000" w:usb3="00000000" w:csb0="0000019F" w:csb1="00000000"/>
+    <w:sig w:usb0="E0002AFF" w:usb1="C000247B" w:usb2="00000009" w:usb3="00000000" w:csb0="000001FF" w:csb1="00000000"/>
   </w:font>
 </w:fonts>
 </file>
 
 <file path=word/glossary/settings.xml><?xml version="1.0" encoding="utf-8"?>
-<w:settings xmlns:mc="http://schemas.openxmlformats.org/markup-compatibility/2006" xmlns:o="urn:schemas-microsoft-com:office:office" xmlns:r="http://schemas.openxmlformats.org/officeDocument/2006/relationships" xmlns:m="http://schemas.openxmlformats.org/officeDocument/2006/math" xmlns:v="urn:schemas-microsoft-com:vml" xmlns:w10="urn:schemas-microsoft-com:office:word" xmlns:w="http://schemas.openxmlformats.org/wordprocessingml/2006/main" xmlns:w14="http://schemas.microsoft.com/office/word/2010/wordml" xmlns:w15="http://schemas.microsoft.com/office/word/2012/wordml" xmlns:sl="http://schemas.openxmlformats.org/schemaLibrary/2006/main" mc:Ignorable="w14 w15">
+<w:settings xmlns:mc="http://schemas.openxmlformats.org/markup-compatibility/2006" xmlns:o="urn:schemas-microsoft-com:office:office" xmlns:r="http://schemas.openxmlformats.org/officeDocument/2006/relationships" xmlns:m="http://schemas.openxmlformats.org/officeDocument/2006/math" xmlns:v="urn:schemas-microsoft-com:vml" xmlns:w10="urn:schemas-microsoft-com:office:word" xmlns:w="http://schemas.openxmlformats.org/wordprocessingml/2006/main" xmlns:w14="http://schemas.microsoft.com/office/word/2010/wordml" xmlns:w15="http://schemas.microsoft.com/office/word/2012/wordml" xmlns:w16cex="http://schemas.microsoft.com/office/word/2018/wordml/cex" xmlns:w16cid="http://schemas.microsoft.com/office/word/2016/wordml/cid" xmlns:w16="http://schemas.microsoft.com/office/word/2018/wordml" xmlns:w16se="http://schemas.microsoft.com/office/word/2015/wordml/symex" xmlns:sl="http://schemas.openxmlformats.org/schemaLibrary/2006/main" mc:Ignorable="w14 w15 w16se w16cid w16 w16cex">
   <w:view w:val="normal"/>
   <w:defaultTabStop w:val="720"/>
   <w:characterSpacingControl w:val="doNotCompress"/>
@@ -3688,6 +3646,7 @@
     <w:compatSetting w:name="enableOpenTypeFeatures" w:uri="http://schemas.microsoft.com/office/word" w:val="1"/>
     <w:compatSetting w:name="doNotFlipMirrorIndents" w:uri="http://schemas.microsoft.com/office/word" w:val="1"/>
     <w:compatSetting w:name="differentiateMultirowTableHeaders" w:uri="http://schemas.microsoft.com/office/word" w:val="1"/>
+    <w:compatSetting w:name="useWord2013TrackBottomHyphenation" w:uri="http://schemas.microsoft.com/office/word" w:val="1"/>
   </w:compat>
   <w:rsids>
     <w:rsidRoot w:val="00975006"/>
@@ -3704,6 +3663,7 @@
     <w:rsid w:val="00975006"/>
     <w:rsid w:val="009E6246"/>
     <w:rsid w:val="00A41AB8"/>
+    <w:rsid w:val="00A73ED3"/>
     <w:rsid w:val="00AC02FE"/>
     <w:rsid w:val="00B201D4"/>
     <w:rsid w:val="00BA092E"/>
@@ -3721,7 +3681,7 @@
     <m:intLim m:val="subSup"/>
     <m:naryLim m:val="undOvr"/>
   </m:mathPr>
-  <w:themeFontLang w:val="en-US" w:eastAsia="x-none" w:bidi="x-none"/>
+  <w:themeFontLang w:val="en-US"/>
   <w:clrSchemeMapping w:bg1="light1" w:t1="dark1" w:bg2="light2" w:t2="dark2" w:accent1="accent1" w:accent2="accent2" w:accent3="accent3" w:accent4="accent4" w:accent5="accent5" w:accent6="accent6" w:hyperlink="hyperlink" w:followedHyperlink="followedHyperlink"/>
   <w:decimalSymbol w:val="."/>
   <w:listSeparator w:val=","/>
@@ -3731,7 +3691,7 @@
 </file>
 
 <file path=word/glossary/styles.xml><?xml version="1.0" encoding="utf-8"?>
-<w:styles xmlns:mc="http://schemas.openxmlformats.org/markup-compatibility/2006" xmlns:r="http://schemas.openxmlformats.org/officeDocument/2006/relationships" xmlns:w="http://schemas.openxmlformats.org/wordprocessingml/2006/main" xmlns:w14="http://schemas.microsoft.com/office/word/2010/wordml" xmlns:w15="http://schemas.microsoft.com/office/word/2012/wordml" mc:Ignorable="w14 w15">
+<w:styles xmlns:mc="http://schemas.openxmlformats.org/markup-compatibility/2006" xmlns:r="http://schemas.openxmlformats.org/officeDocument/2006/relationships" xmlns:w="http://schemas.openxmlformats.org/wordprocessingml/2006/main" xmlns:w14="http://schemas.microsoft.com/office/word/2010/wordml" xmlns:w15="http://schemas.microsoft.com/office/word/2012/wordml" xmlns:w16cex="http://schemas.microsoft.com/office/word/2018/wordml/cex" xmlns:w16cid="http://schemas.microsoft.com/office/word/2016/wordml/cid" xmlns:w16="http://schemas.microsoft.com/office/word/2018/wordml" xmlns:w16se="http://schemas.microsoft.com/office/word/2015/wordml/symex" mc:Ignorable="w14 w15 w16se w16cid w16 w16cex">
   <w:docDefaults>
     <w:rPrDefault>
       <w:rPr>
@@ -3743,7 +3703,7 @@
     </w:rPrDefault>
     <w:pPrDefault/>
   </w:docDefaults>
-  <w:latentStyles w:defLockedState="0" w:defUIPriority="99" w:defSemiHidden="0" w:defUnhideWhenUsed="0" w:defQFormat="0" w:count="382">
+  <w:latentStyles w:defLockedState="0" w:defUIPriority="99" w:defSemiHidden="0" w:defUnhideWhenUsed="0" w:defQFormat="0" w:count="376">
     <w:lsdException w:name="Normal" w:uiPriority="0" w:qFormat="1"/>
     <w:lsdException w:name="heading 1" w:uiPriority="9" w:qFormat="1"/>
     <w:lsdException w:name="heading 2" w:semiHidden="1" w:uiPriority="9" w:unhideWhenUsed="1" w:qFormat="1"/>
@@ -4293,9 +4253,8 @@
 </file>
 
 <file path=word/glossary/webSettings.xml><?xml version="1.0" encoding="utf-8"?>
-<w:webSettings xmlns:mc="http://schemas.openxmlformats.org/markup-compatibility/2006" xmlns:r="http://schemas.openxmlformats.org/officeDocument/2006/relationships" xmlns:w="http://schemas.openxmlformats.org/wordprocessingml/2006/main" xmlns:w14="http://schemas.microsoft.com/office/word/2010/wordml" xmlns:w15="http://schemas.microsoft.com/office/word/2012/wordml" mc:Ignorable="w14 w15">
+<w:webSettings xmlns:mc="http://schemas.openxmlformats.org/markup-compatibility/2006" xmlns:r="http://schemas.openxmlformats.org/officeDocument/2006/relationships" xmlns:w="http://schemas.openxmlformats.org/wordprocessingml/2006/main" xmlns:w14="http://schemas.microsoft.com/office/word/2010/wordml" xmlns:w15="http://schemas.microsoft.com/office/word/2012/wordml" xmlns:w16cex="http://schemas.microsoft.com/office/word/2018/wordml/cex" xmlns:w16cid="http://schemas.microsoft.com/office/word/2016/wordml/cid" xmlns:w16="http://schemas.microsoft.com/office/word/2018/wordml" xmlns:w16se="http://schemas.microsoft.com/office/word/2015/wordml/symex" mc:Ignorable="w14 w15 w16se w16cid w16 w16cex">
   <w:allowPNG/>
-  <w:doNotSaveAsSingleFile/>
 </w:webSettings>
 </file>
 

</xml_diff>

<commit_message>
making changes to resume
</commit_message>
<xml_diff>
--- a/short/resume.docx
+++ b/short/resume.docx
@@ -1,6 +1,6 @@
 
 <file path=word/document.xml><?xml version="1.0" encoding="utf-8"?>
-<w:document xmlns:wpc="http://schemas.microsoft.com/office/word/2010/wordprocessingCanvas" xmlns:cx="http://schemas.microsoft.com/office/drawing/2014/chartex" xmlns:cx1="http://schemas.microsoft.com/office/drawing/2015/9/8/chartex" xmlns:cx2="http://schemas.microsoft.com/office/drawing/2015/10/21/chartex" xmlns:cx3="http://schemas.microsoft.com/office/drawing/2016/5/9/chartex" xmlns:cx4="http://schemas.microsoft.com/office/drawing/2016/5/10/chartex" xmlns:cx5="http://schemas.microsoft.com/office/drawing/2016/5/11/chartex" xmlns:cx6="http://schemas.microsoft.com/office/drawing/2016/5/12/chartex" xmlns:cx7="http://schemas.microsoft.com/office/drawing/2016/5/13/chartex" xmlns:cx8="http://schemas.microsoft.com/office/drawing/2016/5/14/chartex" xmlns:mc="http://schemas.openxmlformats.org/markup-compatibility/2006" xmlns:aink="http://schemas.microsoft.com/office/drawing/2016/ink" xmlns:am3d="http://schemas.microsoft.com/office/drawing/2017/model3d" xmlns:o="urn:schemas-microsoft-com:office:office" xmlns:r="http://schemas.openxmlformats.org/officeDocument/2006/relationships" xmlns:m="http://schemas.openxmlformats.org/officeDocument/2006/math" xmlns:v="urn:schemas-microsoft-com:vml" xmlns:wp14="http://schemas.microsoft.com/office/word/2010/wordprocessingDrawing" xmlns:wp="http://schemas.openxmlformats.org/drawingml/2006/wordprocessingDrawing" xmlns:w10="urn:schemas-microsoft-com:office:word" xmlns:w="http://schemas.openxmlformats.org/wordprocessingml/2006/main" xmlns:w14="http://schemas.microsoft.com/office/word/2010/wordml" xmlns:w15="http://schemas.microsoft.com/office/word/2012/wordml" xmlns:w16cex="http://schemas.microsoft.com/office/word/2018/wordml/cex" xmlns:w16cid="http://schemas.microsoft.com/office/word/2016/wordml/cid" xmlns:w16="http://schemas.microsoft.com/office/word/2018/wordml" xmlns:w16se="http://schemas.microsoft.com/office/word/2015/wordml/symex" xmlns:wpg="http://schemas.microsoft.com/office/word/2010/wordprocessingGroup" xmlns:wpi="http://schemas.microsoft.com/office/word/2010/wordprocessingInk" xmlns:wne="http://schemas.microsoft.com/office/word/2006/wordml" xmlns:wps="http://schemas.microsoft.com/office/word/2010/wordprocessingShape" mc:Ignorable="w14 w15 w16se w16cid w16 w16cex wp14">
+<w:document xmlns:wpc="http://schemas.microsoft.com/office/word/2010/wordprocessingCanvas" xmlns:cx="http://schemas.microsoft.com/office/drawing/2014/chartex" xmlns:cx1="http://schemas.microsoft.com/office/drawing/2015/9/8/chartex" xmlns:cx2="http://schemas.microsoft.com/office/drawing/2015/10/21/chartex" xmlns:cx3="http://schemas.microsoft.com/office/drawing/2016/5/9/chartex" xmlns:cx4="http://schemas.microsoft.com/office/drawing/2016/5/10/chartex" xmlns:cx5="http://schemas.microsoft.com/office/drawing/2016/5/11/chartex" xmlns:cx6="http://schemas.microsoft.com/office/drawing/2016/5/12/chartex" xmlns:cx7="http://schemas.microsoft.com/office/drawing/2016/5/13/chartex" xmlns:cx8="http://schemas.microsoft.com/office/drawing/2016/5/14/chartex" xmlns:mc="http://schemas.openxmlformats.org/markup-compatibility/2006" xmlns:aink="http://schemas.microsoft.com/office/drawing/2016/ink" xmlns:am3d="http://schemas.microsoft.com/office/drawing/2017/model3d" xmlns:o="urn:schemas-microsoft-com:office:office" xmlns:r="http://schemas.openxmlformats.org/officeDocument/2006/relationships" xmlns:m="http://schemas.openxmlformats.org/officeDocument/2006/math" xmlns:v="urn:schemas-microsoft-com:vml" xmlns:wp14="http://schemas.microsoft.com/office/word/2010/wordprocessingDrawing" xmlns:wp="http://schemas.openxmlformats.org/drawingml/2006/wordprocessingDrawing" xmlns:w10="urn:schemas-microsoft-com:office:word" xmlns:w="http://schemas.openxmlformats.org/wordprocessingml/2006/main" xmlns:w14="http://schemas.microsoft.com/office/word/2010/wordml" xmlns:w15="http://schemas.microsoft.com/office/word/2012/wordml" xmlns:w16cex="http://schemas.microsoft.com/office/word/2018/wordml/cex" xmlns:w16cid="http://schemas.microsoft.com/office/word/2016/wordml/cid" xmlns:w16="http://schemas.microsoft.com/office/word/2018/wordml" xmlns:w16sdtdh="http://schemas.microsoft.com/office/word/2020/wordml/sdtdatahash" xmlns:w16se="http://schemas.microsoft.com/office/word/2015/wordml/symex" xmlns:wpg="http://schemas.microsoft.com/office/word/2010/wordprocessingGroup" xmlns:wpi="http://schemas.microsoft.com/office/word/2010/wordprocessingInk" xmlns:wne="http://schemas.microsoft.com/office/word/2006/wordml" xmlns:wps="http://schemas.microsoft.com/office/word/2010/wordprocessingShape" mc:Ignorable="w14 w15 w16se w16cid w16 w16cex w16sdtdh wp14">
   <w:body>
     <w:p>
       <w:pPr>
@@ -31,43 +31,6 @@
       </w:r>
       <w:r>
         <w:t>agordway@gmail.com</w:t>
-      </w:r>
-    </w:p>
-    <w:p>
-      <w:pPr>
-        <w:pStyle w:val="Heading1"/>
-      </w:pPr>
-      <w:r>
-        <w:t>Professional Profile</w:t>
-      </w:r>
-    </w:p>
-    <w:p>
-      <w:r>
-        <w:t xml:space="preserve">Creative, self-motivated, entrepreneurial </w:t>
-      </w:r>
-      <w:r>
-        <w:t>S</w:t>
-      </w:r>
-      <w:r>
-        <w:t xml:space="preserve">oftware </w:t>
-      </w:r>
-      <w:r>
-        <w:t>E</w:t>
-      </w:r>
-      <w:r>
-        <w:t>ngineer with over 3 years of experience in application architecture</w:t>
-      </w:r>
-      <w:r>
-        <w:t xml:space="preserve">, </w:t>
-      </w:r>
-      <w:r>
-        <w:t>development</w:t>
-      </w:r>
-      <w:r>
-        <w:t>, and cloud infrastructure</w:t>
-      </w:r>
-      <w:r>
-        <w:t xml:space="preserve">. </w:t>
       </w:r>
     </w:p>
     <w:sdt>
@@ -110,16 +73,25 @@
         <w:pStyle w:val="ListBullet"/>
       </w:pPr>
       <w:r>
-        <w:t xml:space="preserve">JavaScript, </w:t>
-      </w:r>
-      <w:r>
-        <w:t>C++, C, Java, Python, HTML,</w:t>
-      </w:r>
-      <w:r>
-        <w:t xml:space="preserve"> CSS, PHP,</w:t>
-      </w:r>
-      <w:r>
-        <w:t xml:space="preserve"> MySQL</w:t>
+        <w:t>JavaScript,</w:t>
+      </w:r>
+      <w:r>
+        <w:t xml:space="preserve"> </w:t>
+      </w:r>
+      <w:r>
+        <w:t>Java</w:t>
+      </w:r>
+      <w:r>
+        <w:t>,</w:t>
+      </w:r>
+      <w:r>
+        <w:t xml:space="preserve"> </w:t>
+      </w:r>
+      <w:r>
+        <w:t>C++, C, Python, HTML,</w:t>
+      </w:r>
+      <w:r>
+        <w:t xml:space="preserve"> CSS, PHP</w:t>
       </w:r>
       <w:r>
         <w:t>, XML</w:t>
@@ -134,18 +106,20 @@
         <w:t xml:space="preserve"> </w:t>
       </w:r>
       <w:r>
-        <w:t>Laravel, WordPress</w:t>
-      </w:r>
+        <w:t xml:space="preserve">Laravel, </w:t>
+      </w:r>
+      <w:proofErr w:type="spellStart"/>
+      <w:r>
+        <w:t>SpringBoot</w:t>
+      </w:r>
+      <w:proofErr w:type="spellEnd"/>
     </w:p>
     <w:p>
       <w:pPr>
         <w:pStyle w:val="Heading2"/>
       </w:pPr>
       <w:r>
-        <w:t>Software packages</w:t>
-      </w:r>
-      <w:r>
-        <w:t xml:space="preserve"> &amp; SYstems</w:t>
+        <w:t>Technologies</w:t>
       </w:r>
     </w:p>
     <w:p>
@@ -153,22 +127,22 @@
         <w:pStyle w:val="ListBullet"/>
       </w:pPr>
       <w:r>
-        <w:t xml:space="preserve">Kubernetes, Docker, </w:t>
+        <w:t xml:space="preserve">Azure, </w:t>
+      </w:r>
+      <w:r>
+        <w:t>Kubernetes,</w:t>
+      </w:r>
+      <w:r>
+        <w:t xml:space="preserve"> MongoDB, MySQL,</w:t>
+      </w:r>
+      <w:r>
+        <w:t xml:space="preserve"> Docker, </w:t>
       </w:r>
       <w:r>
         <w:t>Git,</w:t>
       </w:r>
       <w:r>
-        <w:t xml:space="preserve"> Azure, GCP</w:t>
-      </w:r>
-      <w:r>
-        <w:t xml:space="preserve">, MySQL Workbench, </w:t>
-      </w:r>
-      <w:r>
-        <w:t xml:space="preserve">AWS, </w:t>
-      </w:r>
-      <w:r>
-        <w:t>Microsoft Office Suite</w:t>
+        <w:t xml:space="preserve"> GCP</w:t>
       </w:r>
     </w:p>
     <w:sdt>
@@ -203,6 +177,61 @@
         <w:rPr>
           <w:rStyle w:val="Heading2Char"/>
         </w:rPr>
+        <w:t>Masters | Georgia institute of technology</w:t>
+      </w:r>
+      <w:r>
+        <w:tab/>
+        <w:t xml:space="preserve"> </w:t>
+      </w:r>
+      <w:r>
+        <w:tab/>
+      </w:r>
+      <w:r>
+        <w:tab/>
+        <w:t xml:space="preserve">    </w:t>
+      </w:r>
+      <w:r>
+        <w:tab/>
+        <w:t xml:space="preserve">    EXPECTED 8/2022</w:t>
+      </w:r>
+    </w:p>
+    <w:p>
+      <w:pPr>
+        <w:pStyle w:val="ListBullet"/>
+        <w:rPr>
+          <w:rStyle w:val="Heading2Char"/>
+          <w:rFonts w:asciiTheme="minorHAnsi" w:eastAsiaTheme="minorEastAsia" w:hAnsiTheme="minorHAnsi" w:cstheme="minorBidi"/>
+          <w:b w:val="0"/>
+          <w:caps w:val="0"/>
+          <w:color w:val="404040" w:themeColor="text1" w:themeTint="BF"/>
+          <w:sz w:val="22"/>
+          <w:szCs w:val="22"/>
+        </w:rPr>
+      </w:pPr>
+      <w:r>
+        <w:t>Computer</w:t>
+      </w:r>
+      <w:r>
+        <w:t xml:space="preserve"> Science </w:t>
+      </w:r>
+      <w:r>
+        <w:t xml:space="preserve">- </w:t>
+      </w:r>
+      <w:r>
+        <w:t xml:space="preserve">GPA: </w:t>
+      </w:r>
+      <w:r>
+        <w:t>4.0</w:t>
+      </w:r>
+    </w:p>
+    <w:p>
+      <w:pPr>
+        <w:spacing w:after="0"/>
+      </w:pPr>
+      <w:r>
+        <w:rPr>
+          <w:rStyle w:val="Heading2Char"/>
+        </w:rPr>
         <w:t xml:space="preserve">Bachelors </w:t>
       </w:r>
       <w:r>
@@ -248,19 +277,14 @@
         <w:pStyle w:val="ListBullet"/>
       </w:pPr>
       <w:r>
-        <w:t xml:space="preserve">Major: </w:t>
-      </w:r>
-      <w:r>
-        <w:t>Computer Science</w:t>
-      </w:r>
-      <w:r>
-        <w:t xml:space="preserve"> </w:t>
-      </w:r>
-    </w:p>
-    <w:p>
-      <w:pPr>
-        <w:pStyle w:val="ListBullet"/>
-      </w:pPr>
+        <w:t>Computer</w:t>
+      </w:r>
+      <w:r>
+        <w:t xml:space="preserve"> Science</w:t>
+      </w:r>
+      <w:r>
+        <w:t xml:space="preserve"> - </w:t>
+      </w:r>
       <w:r>
         <w:t>GPA: 3.37</w:t>
       </w:r>
@@ -281,13 +305,10 @@
         </w:rPr>
       </w:pPr>
       <w:r>
-        <w:t>Software engineer</w:t>
-      </w:r>
-      <w:r>
-        <w:t xml:space="preserve"> | </w:t>
-      </w:r>
-      <w:r>
-        <w:t>AT&amp;T</w:t>
+        <w:t>Software Engineer</w:t>
+      </w:r>
+      <w:r>
+        <w:t xml:space="preserve"> | AT&amp;T</w:t>
       </w:r>
       <w:r>
         <w:tab/>
@@ -315,31 +336,7 @@
         <w:rPr>
           <w:b w:val="0"/>
         </w:rPr>
-        <w:t>6</w:t>
-      </w:r>
-      <w:r>
-        <w:rPr>
-          <w:b w:val="0"/>
-        </w:rPr>
-        <w:t>/201</w:t>
-      </w:r>
-      <w:r>
-        <w:rPr>
-          <w:b w:val="0"/>
-        </w:rPr>
-        <w:t>8</w:t>
-      </w:r>
-      <w:r>
-        <w:rPr>
-          <w:b w:val="0"/>
-        </w:rPr>
-        <w:t xml:space="preserve"> –</w:t>
-      </w:r>
-      <w:r>
-        <w:rPr>
-          <w:b w:val="0"/>
-        </w:rPr>
-        <w:t xml:space="preserve"> PRESENT</w:t>
+        <w:t>6/2018 – PRESENT</w:t>
       </w:r>
     </w:p>
     <w:p>
@@ -697,7 +694,7 @@
 </file>
 
 <file path=word/endnotes.xml><?xml version="1.0" encoding="utf-8"?>
-<w:endnotes xmlns:wpc="http://schemas.microsoft.com/office/word/2010/wordprocessingCanvas" xmlns:cx="http://schemas.microsoft.com/office/drawing/2014/chartex" xmlns:cx1="http://schemas.microsoft.com/office/drawing/2015/9/8/chartex" xmlns:cx2="http://schemas.microsoft.com/office/drawing/2015/10/21/chartex" xmlns:cx3="http://schemas.microsoft.com/office/drawing/2016/5/9/chartex" xmlns:cx4="http://schemas.microsoft.com/office/drawing/2016/5/10/chartex" xmlns:cx5="http://schemas.microsoft.com/office/drawing/2016/5/11/chartex" xmlns:cx6="http://schemas.microsoft.com/office/drawing/2016/5/12/chartex" xmlns:cx7="http://schemas.microsoft.com/office/drawing/2016/5/13/chartex" xmlns:cx8="http://schemas.microsoft.com/office/drawing/2016/5/14/chartex" xmlns:mc="http://schemas.openxmlformats.org/markup-compatibility/2006" xmlns:aink="http://schemas.microsoft.com/office/drawing/2016/ink" xmlns:am3d="http://schemas.microsoft.com/office/drawing/2017/model3d" xmlns:o="urn:schemas-microsoft-com:office:office" xmlns:r="http://schemas.openxmlformats.org/officeDocument/2006/relationships" xmlns:m="http://schemas.openxmlformats.org/officeDocument/2006/math" xmlns:v="urn:schemas-microsoft-com:vml" xmlns:wp14="http://schemas.microsoft.com/office/word/2010/wordprocessingDrawing" xmlns:wp="http://schemas.openxmlformats.org/drawingml/2006/wordprocessingDrawing" xmlns:w10="urn:schemas-microsoft-com:office:word" xmlns:w="http://schemas.openxmlformats.org/wordprocessingml/2006/main" xmlns:w14="http://schemas.microsoft.com/office/word/2010/wordml" xmlns:w15="http://schemas.microsoft.com/office/word/2012/wordml" xmlns:w16cex="http://schemas.microsoft.com/office/word/2018/wordml/cex" xmlns:w16cid="http://schemas.microsoft.com/office/word/2016/wordml/cid" xmlns:w16="http://schemas.microsoft.com/office/word/2018/wordml" xmlns:w16se="http://schemas.microsoft.com/office/word/2015/wordml/symex" xmlns:wpg="http://schemas.microsoft.com/office/word/2010/wordprocessingGroup" xmlns:wpi="http://schemas.microsoft.com/office/word/2010/wordprocessingInk" xmlns:wne="http://schemas.microsoft.com/office/word/2006/wordml" xmlns:wps="http://schemas.microsoft.com/office/word/2010/wordprocessingShape" mc:Ignorable="w14 w15 w16se w16cid w16 w16cex wp14">
+<w:endnotes xmlns:wpc="http://schemas.microsoft.com/office/word/2010/wordprocessingCanvas" xmlns:cx="http://schemas.microsoft.com/office/drawing/2014/chartex" xmlns:cx1="http://schemas.microsoft.com/office/drawing/2015/9/8/chartex" xmlns:cx2="http://schemas.microsoft.com/office/drawing/2015/10/21/chartex" xmlns:cx3="http://schemas.microsoft.com/office/drawing/2016/5/9/chartex" xmlns:cx4="http://schemas.microsoft.com/office/drawing/2016/5/10/chartex" xmlns:cx5="http://schemas.microsoft.com/office/drawing/2016/5/11/chartex" xmlns:cx6="http://schemas.microsoft.com/office/drawing/2016/5/12/chartex" xmlns:cx7="http://schemas.microsoft.com/office/drawing/2016/5/13/chartex" xmlns:cx8="http://schemas.microsoft.com/office/drawing/2016/5/14/chartex" xmlns:mc="http://schemas.openxmlformats.org/markup-compatibility/2006" xmlns:aink="http://schemas.microsoft.com/office/drawing/2016/ink" xmlns:am3d="http://schemas.microsoft.com/office/drawing/2017/model3d" xmlns:o="urn:schemas-microsoft-com:office:office" xmlns:r="http://schemas.openxmlformats.org/officeDocument/2006/relationships" xmlns:m="http://schemas.openxmlformats.org/officeDocument/2006/math" xmlns:v="urn:schemas-microsoft-com:vml" xmlns:wp14="http://schemas.microsoft.com/office/word/2010/wordprocessingDrawing" xmlns:wp="http://schemas.openxmlformats.org/drawingml/2006/wordprocessingDrawing" xmlns:w10="urn:schemas-microsoft-com:office:word" xmlns:w="http://schemas.openxmlformats.org/wordprocessingml/2006/main" xmlns:w14="http://schemas.microsoft.com/office/word/2010/wordml" xmlns:w15="http://schemas.microsoft.com/office/word/2012/wordml" xmlns:w16cex="http://schemas.microsoft.com/office/word/2018/wordml/cex" xmlns:w16cid="http://schemas.microsoft.com/office/word/2016/wordml/cid" xmlns:w16="http://schemas.microsoft.com/office/word/2018/wordml" xmlns:w16sdtdh="http://schemas.microsoft.com/office/word/2020/wordml/sdtdatahash" xmlns:w16se="http://schemas.microsoft.com/office/word/2015/wordml/symex" xmlns:wpg="http://schemas.microsoft.com/office/word/2010/wordprocessingGroup" xmlns:wpi="http://schemas.microsoft.com/office/word/2010/wordprocessingInk" xmlns:wne="http://schemas.microsoft.com/office/word/2006/wordml" xmlns:wps="http://schemas.microsoft.com/office/word/2010/wordprocessingShape" mc:Ignorable="w14 w15 w16se w16cid w16 w16cex w16sdtdh wp14">
   <w:endnote w:type="separator" w:id="-1">
     <w:p>
       <w:pPr>
@@ -722,7 +719,7 @@
 </file>
 
 <file path=word/footer1.xml><?xml version="1.0" encoding="utf-8"?>
-<w:ftr xmlns:wpc="http://schemas.microsoft.com/office/word/2010/wordprocessingCanvas" xmlns:cx="http://schemas.microsoft.com/office/drawing/2014/chartex" xmlns:cx1="http://schemas.microsoft.com/office/drawing/2015/9/8/chartex" xmlns:cx2="http://schemas.microsoft.com/office/drawing/2015/10/21/chartex" xmlns:cx3="http://schemas.microsoft.com/office/drawing/2016/5/9/chartex" xmlns:cx4="http://schemas.microsoft.com/office/drawing/2016/5/10/chartex" xmlns:cx5="http://schemas.microsoft.com/office/drawing/2016/5/11/chartex" xmlns:cx6="http://schemas.microsoft.com/office/drawing/2016/5/12/chartex" xmlns:cx7="http://schemas.microsoft.com/office/drawing/2016/5/13/chartex" xmlns:cx8="http://schemas.microsoft.com/office/drawing/2016/5/14/chartex" xmlns:mc="http://schemas.openxmlformats.org/markup-compatibility/2006" xmlns:aink="http://schemas.microsoft.com/office/drawing/2016/ink" xmlns:am3d="http://schemas.microsoft.com/office/drawing/2017/model3d" xmlns:o="urn:schemas-microsoft-com:office:office" xmlns:r="http://schemas.openxmlformats.org/officeDocument/2006/relationships" xmlns:m="http://schemas.openxmlformats.org/officeDocument/2006/math" xmlns:v="urn:schemas-microsoft-com:vml" xmlns:wp14="http://schemas.microsoft.com/office/word/2010/wordprocessingDrawing" xmlns:wp="http://schemas.openxmlformats.org/drawingml/2006/wordprocessingDrawing" xmlns:w10="urn:schemas-microsoft-com:office:word" xmlns:w="http://schemas.openxmlformats.org/wordprocessingml/2006/main" xmlns:w14="http://schemas.microsoft.com/office/word/2010/wordml" xmlns:w15="http://schemas.microsoft.com/office/word/2012/wordml" xmlns:w16cex="http://schemas.microsoft.com/office/word/2018/wordml/cex" xmlns:w16cid="http://schemas.microsoft.com/office/word/2016/wordml/cid" xmlns:w16="http://schemas.microsoft.com/office/word/2018/wordml" xmlns:w16se="http://schemas.microsoft.com/office/word/2015/wordml/symex" xmlns:wpg="http://schemas.microsoft.com/office/word/2010/wordprocessingGroup" xmlns:wpi="http://schemas.microsoft.com/office/word/2010/wordprocessingInk" xmlns:wne="http://schemas.microsoft.com/office/word/2006/wordml" xmlns:wps="http://schemas.microsoft.com/office/word/2010/wordprocessingShape" mc:Ignorable="w14 w15 w16se w16cid w16 w16cex wp14">
+<w:ftr xmlns:wpc="http://schemas.microsoft.com/office/word/2010/wordprocessingCanvas" xmlns:cx="http://schemas.microsoft.com/office/drawing/2014/chartex" xmlns:cx1="http://schemas.microsoft.com/office/drawing/2015/9/8/chartex" xmlns:cx2="http://schemas.microsoft.com/office/drawing/2015/10/21/chartex" xmlns:cx3="http://schemas.microsoft.com/office/drawing/2016/5/9/chartex" xmlns:cx4="http://schemas.microsoft.com/office/drawing/2016/5/10/chartex" xmlns:cx5="http://schemas.microsoft.com/office/drawing/2016/5/11/chartex" xmlns:cx6="http://schemas.microsoft.com/office/drawing/2016/5/12/chartex" xmlns:cx7="http://schemas.microsoft.com/office/drawing/2016/5/13/chartex" xmlns:cx8="http://schemas.microsoft.com/office/drawing/2016/5/14/chartex" xmlns:mc="http://schemas.openxmlformats.org/markup-compatibility/2006" xmlns:aink="http://schemas.microsoft.com/office/drawing/2016/ink" xmlns:am3d="http://schemas.microsoft.com/office/drawing/2017/model3d" xmlns:o="urn:schemas-microsoft-com:office:office" xmlns:r="http://schemas.openxmlformats.org/officeDocument/2006/relationships" xmlns:m="http://schemas.openxmlformats.org/officeDocument/2006/math" xmlns:v="urn:schemas-microsoft-com:vml" xmlns:wp14="http://schemas.microsoft.com/office/word/2010/wordprocessingDrawing" xmlns:wp="http://schemas.openxmlformats.org/drawingml/2006/wordprocessingDrawing" xmlns:w10="urn:schemas-microsoft-com:office:word" xmlns:w="http://schemas.openxmlformats.org/wordprocessingml/2006/main" xmlns:w14="http://schemas.microsoft.com/office/word/2010/wordml" xmlns:w15="http://schemas.microsoft.com/office/word/2012/wordml" xmlns:w16cex="http://schemas.microsoft.com/office/word/2018/wordml/cex" xmlns:w16cid="http://schemas.microsoft.com/office/word/2016/wordml/cid" xmlns:w16="http://schemas.microsoft.com/office/word/2018/wordml" xmlns:w16sdtdh="http://schemas.microsoft.com/office/word/2020/wordml/sdtdatahash" xmlns:w16se="http://schemas.microsoft.com/office/word/2015/wordml/symex" xmlns:wpg="http://schemas.microsoft.com/office/word/2010/wordprocessingGroup" xmlns:wpi="http://schemas.microsoft.com/office/word/2010/wordprocessingInk" xmlns:wne="http://schemas.microsoft.com/office/word/2006/wordml" xmlns:wps="http://schemas.microsoft.com/office/word/2010/wordprocessingShape" mc:Ignorable="w14 w15 w16se w16cid w16 w16cex w16sdtdh wp14">
   <w:p>
     <w:pPr>
       <w:pStyle w:val="Footer"/>
@@ -756,7 +753,7 @@
 </file>
 
 <file path=word/footnotes.xml><?xml version="1.0" encoding="utf-8"?>
-<w:footnotes xmlns:wpc="http://schemas.microsoft.com/office/word/2010/wordprocessingCanvas" xmlns:cx="http://schemas.microsoft.com/office/drawing/2014/chartex" xmlns:cx1="http://schemas.microsoft.com/office/drawing/2015/9/8/chartex" xmlns:cx2="http://schemas.microsoft.com/office/drawing/2015/10/21/chartex" xmlns:cx3="http://schemas.microsoft.com/office/drawing/2016/5/9/chartex" xmlns:cx4="http://schemas.microsoft.com/office/drawing/2016/5/10/chartex" xmlns:cx5="http://schemas.microsoft.com/office/drawing/2016/5/11/chartex" xmlns:cx6="http://schemas.microsoft.com/office/drawing/2016/5/12/chartex" xmlns:cx7="http://schemas.microsoft.com/office/drawing/2016/5/13/chartex" xmlns:cx8="http://schemas.microsoft.com/office/drawing/2016/5/14/chartex" xmlns:mc="http://schemas.openxmlformats.org/markup-compatibility/2006" xmlns:aink="http://schemas.microsoft.com/office/drawing/2016/ink" xmlns:am3d="http://schemas.microsoft.com/office/drawing/2017/model3d" xmlns:o="urn:schemas-microsoft-com:office:office" xmlns:r="http://schemas.openxmlformats.org/officeDocument/2006/relationships" xmlns:m="http://schemas.openxmlformats.org/officeDocument/2006/math" xmlns:v="urn:schemas-microsoft-com:vml" xmlns:wp14="http://schemas.microsoft.com/office/word/2010/wordprocessingDrawing" xmlns:wp="http://schemas.openxmlformats.org/drawingml/2006/wordprocessingDrawing" xmlns:w10="urn:schemas-microsoft-com:office:word" xmlns:w="http://schemas.openxmlformats.org/wordprocessingml/2006/main" xmlns:w14="http://schemas.microsoft.com/office/word/2010/wordml" xmlns:w15="http://schemas.microsoft.com/office/word/2012/wordml" xmlns:w16cex="http://schemas.microsoft.com/office/word/2018/wordml/cex" xmlns:w16cid="http://schemas.microsoft.com/office/word/2016/wordml/cid" xmlns:w16="http://schemas.microsoft.com/office/word/2018/wordml" xmlns:w16se="http://schemas.microsoft.com/office/word/2015/wordml/symex" xmlns:wpg="http://schemas.microsoft.com/office/word/2010/wordprocessingGroup" xmlns:wpi="http://schemas.microsoft.com/office/word/2010/wordprocessingInk" xmlns:wne="http://schemas.microsoft.com/office/word/2006/wordml" xmlns:wps="http://schemas.microsoft.com/office/word/2010/wordprocessingShape" mc:Ignorable="w14 w15 w16se w16cid w16 w16cex wp14">
+<w:footnotes xmlns:wpc="http://schemas.microsoft.com/office/word/2010/wordprocessingCanvas" xmlns:cx="http://schemas.microsoft.com/office/drawing/2014/chartex" xmlns:cx1="http://schemas.microsoft.com/office/drawing/2015/9/8/chartex" xmlns:cx2="http://schemas.microsoft.com/office/drawing/2015/10/21/chartex" xmlns:cx3="http://schemas.microsoft.com/office/drawing/2016/5/9/chartex" xmlns:cx4="http://schemas.microsoft.com/office/drawing/2016/5/10/chartex" xmlns:cx5="http://schemas.microsoft.com/office/drawing/2016/5/11/chartex" xmlns:cx6="http://schemas.microsoft.com/office/drawing/2016/5/12/chartex" xmlns:cx7="http://schemas.microsoft.com/office/drawing/2016/5/13/chartex" xmlns:cx8="http://schemas.microsoft.com/office/drawing/2016/5/14/chartex" xmlns:mc="http://schemas.openxmlformats.org/markup-compatibility/2006" xmlns:aink="http://schemas.microsoft.com/office/drawing/2016/ink" xmlns:am3d="http://schemas.microsoft.com/office/drawing/2017/model3d" xmlns:o="urn:schemas-microsoft-com:office:office" xmlns:r="http://schemas.openxmlformats.org/officeDocument/2006/relationships" xmlns:m="http://schemas.openxmlformats.org/officeDocument/2006/math" xmlns:v="urn:schemas-microsoft-com:vml" xmlns:wp14="http://schemas.microsoft.com/office/word/2010/wordprocessingDrawing" xmlns:wp="http://schemas.openxmlformats.org/drawingml/2006/wordprocessingDrawing" xmlns:w10="urn:schemas-microsoft-com:office:word" xmlns:w="http://schemas.openxmlformats.org/wordprocessingml/2006/main" xmlns:w14="http://schemas.microsoft.com/office/word/2010/wordml" xmlns:w15="http://schemas.microsoft.com/office/word/2012/wordml" xmlns:w16cex="http://schemas.microsoft.com/office/word/2018/wordml/cex" xmlns:w16cid="http://schemas.microsoft.com/office/word/2016/wordml/cid" xmlns:w16="http://schemas.microsoft.com/office/word/2018/wordml" xmlns:w16sdtdh="http://schemas.microsoft.com/office/word/2020/wordml/sdtdatahash" xmlns:w16se="http://schemas.microsoft.com/office/word/2015/wordml/symex" xmlns:wpg="http://schemas.microsoft.com/office/word/2010/wordprocessingGroup" xmlns:wpi="http://schemas.microsoft.com/office/word/2010/wordprocessingInk" xmlns:wne="http://schemas.microsoft.com/office/word/2006/wordml" xmlns:wps="http://schemas.microsoft.com/office/word/2010/wordprocessingShape" mc:Ignorable="w14 w15 w16se w16cid w16 w16cex w16sdtdh wp14">
   <w:footnote w:type="separator" w:id="-1">
     <w:p>
       <w:pPr>
@@ -781,7 +778,7 @@
 </file>
 
 <file path=word/numbering.xml><?xml version="1.0" encoding="utf-8"?>
-<w:numbering xmlns:wpc="http://schemas.microsoft.com/office/word/2010/wordprocessingCanvas" xmlns:cx="http://schemas.microsoft.com/office/drawing/2014/chartex" xmlns:cx1="http://schemas.microsoft.com/office/drawing/2015/9/8/chartex" xmlns:cx2="http://schemas.microsoft.com/office/drawing/2015/10/21/chartex" xmlns:cx3="http://schemas.microsoft.com/office/drawing/2016/5/9/chartex" xmlns:cx4="http://schemas.microsoft.com/office/drawing/2016/5/10/chartex" xmlns:cx5="http://schemas.microsoft.com/office/drawing/2016/5/11/chartex" xmlns:cx6="http://schemas.microsoft.com/office/drawing/2016/5/12/chartex" xmlns:cx7="http://schemas.microsoft.com/office/drawing/2016/5/13/chartex" xmlns:cx8="http://schemas.microsoft.com/office/drawing/2016/5/14/chartex" xmlns:mc="http://schemas.openxmlformats.org/markup-compatibility/2006" xmlns:aink="http://schemas.microsoft.com/office/drawing/2016/ink" xmlns:am3d="http://schemas.microsoft.com/office/drawing/2017/model3d" xmlns:o="urn:schemas-microsoft-com:office:office" xmlns:r="http://schemas.openxmlformats.org/officeDocument/2006/relationships" xmlns:m="http://schemas.openxmlformats.org/officeDocument/2006/math" xmlns:v="urn:schemas-microsoft-com:vml" xmlns:wp14="http://schemas.microsoft.com/office/word/2010/wordprocessingDrawing" xmlns:wp="http://schemas.openxmlformats.org/drawingml/2006/wordprocessingDrawing" xmlns:w10="urn:schemas-microsoft-com:office:word" xmlns:w="http://schemas.openxmlformats.org/wordprocessingml/2006/main" xmlns:w14="http://schemas.microsoft.com/office/word/2010/wordml" xmlns:w15="http://schemas.microsoft.com/office/word/2012/wordml" xmlns:w16cex="http://schemas.microsoft.com/office/word/2018/wordml/cex" xmlns:w16cid="http://schemas.microsoft.com/office/word/2016/wordml/cid" xmlns:w16="http://schemas.microsoft.com/office/word/2018/wordml" xmlns:w16se="http://schemas.microsoft.com/office/word/2015/wordml/symex" xmlns:wpg="http://schemas.microsoft.com/office/word/2010/wordprocessingGroup" xmlns:wpi="http://schemas.microsoft.com/office/word/2010/wordprocessingInk" xmlns:wne="http://schemas.microsoft.com/office/word/2006/wordml" xmlns:wps="http://schemas.microsoft.com/office/word/2010/wordprocessingShape" mc:Ignorable="w14 w15 w16se w16cid w16 w16cex wp14">
+<w:numbering xmlns:wpc="http://schemas.microsoft.com/office/word/2010/wordprocessingCanvas" xmlns:cx="http://schemas.microsoft.com/office/drawing/2014/chartex" xmlns:cx1="http://schemas.microsoft.com/office/drawing/2015/9/8/chartex" xmlns:cx2="http://schemas.microsoft.com/office/drawing/2015/10/21/chartex" xmlns:cx3="http://schemas.microsoft.com/office/drawing/2016/5/9/chartex" xmlns:cx4="http://schemas.microsoft.com/office/drawing/2016/5/10/chartex" xmlns:cx5="http://schemas.microsoft.com/office/drawing/2016/5/11/chartex" xmlns:cx6="http://schemas.microsoft.com/office/drawing/2016/5/12/chartex" xmlns:cx7="http://schemas.microsoft.com/office/drawing/2016/5/13/chartex" xmlns:cx8="http://schemas.microsoft.com/office/drawing/2016/5/14/chartex" xmlns:mc="http://schemas.openxmlformats.org/markup-compatibility/2006" xmlns:aink="http://schemas.microsoft.com/office/drawing/2016/ink" xmlns:am3d="http://schemas.microsoft.com/office/drawing/2017/model3d" xmlns:o="urn:schemas-microsoft-com:office:office" xmlns:r="http://schemas.openxmlformats.org/officeDocument/2006/relationships" xmlns:m="http://schemas.openxmlformats.org/officeDocument/2006/math" xmlns:v="urn:schemas-microsoft-com:vml" xmlns:wp14="http://schemas.microsoft.com/office/word/2010/wordprocessingDrawing" xmlns:wp="http://schemas.openxmlformats.org/drawingml/2006/wordprocessingDrawing" xmlns:w10="urn:schemas-microsoft-com:office:word" xmlns:w="http://schemas.openxmlformats.org/wordprocessingml/2006/main" xmlns:w14="http://schemas.microsoft.com/office/word/2010/wordml" xmlns:w15="http://schemas.microsoft.com/office/word/2012/wordml" xmlns:w16cex="http://schemas.microsoft.com/office/word/2018/wordml/cex" xmlns:w16cid="http://schemas.microsoft.com/office/word/2016/wordml/cid" xmlns:w16="http://schemas.microsoft.com/office/word/2018/wordml" xmlns:w16sdtdh="http://schemas.microsoft.com/office/word/2020/wordml/sdtdatahash" xmlns:w16se="http://schemas.microsoft.com/office/word/2015/wordml/symex" xmlns:wpg="http://schemas.microsoft.com/office/word/2010/wordprocessingGroup" xmlns:wpi="http://schemas.microsoft.com/office/word/2010/wordprocessingInk" xmlns:wne="http://schemas.microsoft.com/office/word/2006/wordml" xmlns:wps="http://schemas.microsoft.com/office/word/2010/wordprocessingShape" mc:Ignorable="w14 w15 w16se w16cid w16 w16cex w16sdtdh wp14">
   <w:abstractNum w:abstractNumId="0" w15:restartNumberingAfterBreak="0">
     <w:nsid w:val="FFFFFF1D"/>
     <w:multiLevelType w:val="multilevel"/>
@@ -1090,10 +1087,11 @@
   <w:abstractNum w:abstractNumId="10" w15:restartNumberingAfterBreak="0">
     <w:nsid w:val="FFFFFF89"/>
     <w:multiLevelType w:val="singleLevel"/>
-    <w:tmpl w:val="FE602B3E"/>
+    <w:tmpl w:val="7D886768"/>
     <w:lvl w:ilvl="0">
       <w:start w:val="1"/>
       <w:numFmt w:val="bullet"/>
+      <w:pStyle w:val="ListBullet"/>
       <w:lvlText w:val="·"/>
       <w:lvlJc w:val="left"/>
       <w:pPr>
@@ -2284,7 +2282,7 @@
 </file>
 
 <file path=word/styles.xml><?xml version="1.0" encoding="utf-8"?>
-<w:styles xmlns:mc="http://schemas.openxmlformats.org/markup-compatibility/2006" xmlns:r="http://schemas.openxmlformats.org/officeDocument/2006/relationships" xmlns:w="http://schemas.openxmlformats.org/wordprocessingml/2006/main" xmlns:w14="http://schemas.microsoft.com/office/word/2010/wordml" xmlns:w15="http://schemas.microsoft.com/office/word/2012/wordml" xmlns:w16cex="http://schemas.microsoft.com/office/word/2018/wordml/cex" xmlns:w16cid="http://schemas.microsoft.com/office/word/2016/wordml/cid" xmlns:w16="http://schemas.microsoft.com/office/word/2018/wordml" xmlns:w16se="http://schemas.microsoft.com/office/word/2015/wordml/symex" mc:Ignorable="w14 w15 w16se w16cid w16 w16cex">
+<w:styles xmlns:mc="http://schemas.openxmlformats.org/markup-compatibility/2006" xmlns:r="http://schemas.openxmlformats.org/officeDocument/2006/relationships" xmlns:w="http://schemas.openxmlformats.org/wordprocessingml/2006/main" xmlns:w14="http://schemas.microsoft.com/office/word/2010/wordml" xmlns:w15="http://schemas.microsoft.com/office/word/2012/wordml" xmlns:w16cex="http://schemas.microsoft.com/office/word/2018/wordml/cex" xmlns:w16cid="http://schemas.microsoft.com/office/word/2016/wordml/cid" xmlns:w16="http://schemas.microsoft.com/office/word/2018/wordml" xmlns:w16sdtdh="http://schemas.microsoft.com/office/word/2020/wordml/sdtdatahash" xmlns:w16se="http://schemas.microsoft.com/office/word/2015/wordml/symex" mc:Ignorable="w14 w15 w16se w16cid w16 w16cex w16sdtdh">
   <w:docDefaults>
     <w:rPrDefault>
       <w:rPr>
@@ -2777,6 +2775,7 @@
   <w:style w:type="character" w:default="1" w:styleId="DefaultParagraphFont">
     <w:name w:val="Default Paragraph Font"/>
     <w:uiPriority w:val="1"/>
+    <w:semiHidden/>
     <w:unhideWhenUsed/>
   </w:style>
   <w:style w:type="table" w:default="1" w:styleId="TableNormal">
@@ -3500,7 +3499,7 @@
 </file>
 
 <file path=word/glossary/document.xml><?xml version="1.0" encoding="utf-8"?>
-<w:glossaryDocument xmlns:wpc="http://schemas.microsoft.com/office/word/2010/wordprocessingCanvas" xmlns:cx="http://schemas.microsoft.com/office/drawing/2014/chartex" xmlns:cx1="http://schemas.microsoft.com/office/drawing/2015/9/8/chartex" xmlns:cx2="http://schemas.microsoft.com/office/drawing/2015/10/21/chartex" xmlns:cx3="http://schemas.microsoft.com/office/drawing/2016/5/9/chartex" xmlns:cx4="http://schemas.microsoft.com/office/drawing/2016/5/10/chartex" xmlns:cx5="http://schemas.microsoft.com/office/drawing/2016/5/11/chartex" xmlns:cx6="http://schemas.microsoft.com/office/drawing/2016/5/12/chartex" xmlns:cx7="http://schemas.microsoft.com/office/drawing/2016/5/13/chartex" xmlns:cx8="http://schemas.microsoft.com/office/drawing/2016/5/14/chartex" xmlns:mc="http://schemas.openxmlformats.org/markup-compatibility/2006" xmlns:aink="http://schemas.microsoft.com/office/drawing/2016/ink" xmlns:am3d="http://schemas.microsoft.com/office/drawing/2017/model3d" xmlns:o="urn:schemas-microsoft-com:office:office" xmlns:r="http://schemas.openxmlformats.org/officeDocument/2006/relationships" xmlns:m="http://schemas.openxmlformats.org/officeDocument/2006/math" xmlns:v="urn:schemas-microsoft-com:vml" xmlns:wp14="http://schemas.microsoft.com/office/word/2010/wordprocessingDrawing" xmlns:wp="http://schemas.openxmlformats.org/drawingml/2006/wordprocessingDrawing" xmlns:w10="urn:schemas-microsoft-com:office:word" xmlns:w="http://schemas.openxmlformats.org/wordprocessingml/2006/main" xmlns:w14="http://schemas.microsoft.com/office/word/2010/wordml" xmlns:w15="http://schemas.microsoft.com/office/word/2012/wordml" xmlns:w16cex="http://schemas.microsoft.com/office/word/2018/wordml/cex" xmlns:w16cid="http://schemas.microsoft.com/office/word/2016/wordml/cid" xmlns:w16="http://schemas.microsoft.com/office/word/2018/wordml" xmlns:w16se="http://schemas.microsoft.com/office/word/2015/wordml/symex" xmlns:wpg="http://schemas.microsoft.com/office/word/2010/wordprocessingGroup" xmlns:wpi="http://schemas.microsoft.com/office/word/2010/wordprocessingInk" xmlns:wne="http://schemas.microsoft.com/office/word/2006/wordml" xmlns:wps="http://schemas.microsoft.com/office/word/2010/wordprocessingShape" mc:Ignorable="w14 w15 w16se w16cid w16 w16cex wp14">
+<w:glossaryDocument xmlns:wpc="http://schemas.microsoft.com/office/word/2010/wordprocessingCanvas" xmlns:cx="http://schemas.microsoft.com/office/drawing/2014/chartex" xmlns:cx1="http://schemas.microsoft.com/office/drawing/2015/9/8/chartex" xmlns:cx2="http://schemas.microsoft.com/office/drawing/2015/10/21/chartex" xmlns:cx3="http://schemas.microsoft.com/office/drawing/2016/5/9/chartex" xmlns:cx4="http://schemas.microsoft.com/office/drawing/2016/5/10/chartex" xmlns:cx5="http://schemas.microsoft.com/office/drawing/2016/5/11/chartex" xmlns:cx6="http://schemas.microsoft.com/office/drawing/2016/5/12/chartex" xmlns:cx7="http://schemas.microsoft.com/office/drawing/2016/5/13/chartex" xmlns:cx8="http://schemas.microsoft.com/office/drawing/2016/5/14/chartex" xmlns:mc="http://schemas.openxmlformats.org/markup-compatibility/2006" xmlns:aink="http://schemas.microsoft.com/office/drawing/2016/ink" xmlns:am3d="http://schemas.microsoft.com/office/drawing/2017/model3d" xmlns:o="urn:schemas-microsoft-com:office:office" xmlns:r="http://schemas.openxmlformats.org/officeDocument/2006/relationships" xmlns:m="http://schemas.openxmlformats.org/officeDocument/2006/math" xmlns:v="urn:schemas-microsoft-com:vml" xmlns:wp14="http://schemas.microsoft.com/office/word/2010/wordprocessingDrawing" xmlns:wp="http://schemas.openxmlformats.org/drawingml/2006/wordprocessingDrawing" xmlns:w10="urn:schemas-microsoft-com:office:word" xmlns:w="http://schemas.openxmlformats.org/wordprocessingml/2006/main" xmlns:w14="http://schemas.microsoft.com/office/word/2010/wordml" xmlns:w15="http://schemas.microsoft.com/office/word/2012/wordml" xmlns:w16cex="http://schemas.microsoft.com/office/word/2018/wordml/cex" xmlns:w16cid="http://schemas.microsoft.com/office/word/2016/wordml/cid" xmlns:w16="http://schemas.microsoft.com/office/word/2018/wordml" xmlns:w16sdtdh="http://schemas.microsoft.com/office/word/2020/wordml/sdtdatahash" xmlns:w16se="http://schemas.microsoft.com/office/word/2015/wordml/symex" xmlns:wpg="http://schemas.microsoft.com/office/word/2010/wordprocessingGroup" xmlns:wpi="http://schemas.microsoft.com/office/word/2010/wordprocessingInk" xmlns:wne="http://schemas.microsoft.com/office/word/2006/wordml" xmlns:wps="http://schemas.microsoft.com/office/word/2010/wordprocessingShape" mc:Ignorable="w14 w15 w16se w16cid w16 w16cex w16sdtdh wp14">
   <w:docParts>
     <w:docPart>
       <w:docPartPr>
@@ -3559,7 +3558,7 @@
 </file>
 
 <file path=word/glossary/fontTable.xml><?xml version="1.0" encoding="utf-8"?>
-<w:fonts xmlns:mc="http://schemas.openxmlformats.org/markup-compatibility/2006" xmlns:r="http://schemas.openxmlformats.org/officeDocument/2006/relationships" xmlns:w="http://schemas.openxmlformats.org/wordprocessingml/2006/main" xmlns:w14="http://schemas.microsoft.com/office/word/2010/wordml" xmlns:w15="http://schemas.microsoft.com/office/word/2012/wordml" xmlns:w16cex="http://schemas.microsoft.com/office/word/2018/wordml/cex" xmlns:w16cid="http://schemas.microsoft.com/office/word/2016/wordml/cid" xmlns:w16="http://schemas.microsoft.com/office/word/2018/wordml" xmlns:w16se="http://schemas.microsoft.com/office/word/2015/wordml/symex" mc:Ignorable="w14 w15 w16se w16cid w16 w16cex">
+<w:fonts xmlns:mc="http://schemas.openxmlformats.org/markup-compatibility/2006" xmlns:r="http://schemas.openxmlformats.org/officeDocument/2006/relationships" xmlns:w="http://schemas.openxmlformats.org/wordprocessingml/2006/main" xmlns:w14="http://schemas.microsoft.com/office/word/2010/wordml" xmlns:w15="http://schemas.microsoft.com/office/word/2012/wordml" xmlns:w16cex="http://schemas.microsoft.com/office/word/2018/wordml/cex" xmlns:w16cid="http://schemas.microsoft.com/office/word/2016/wordml/cid" xmlns:w16="http://schemas.microsoft.com/office/word/2018/wordml" xmlns:w16sdtdh="http://schemas.microsoft.com/office/word/2020/wordml/sdtdatahash" xmlns:w16se="http://schemas.microsoft.com/office/word/2015/wordml/symex" mc:Ignorable="w14 w15 w16se w16cid w16 w16cex w16sdtdh">
   <w:font w:name="Symbol">
     <w:panose1 w:val="05050102010706020507"/>
     <w:charset w:val="02"/>
@@ -3622,20 +3621,20 @@
     <w:charset w:val="00"/>
     <w:family w:val="swiss"/>
     <w:pitch w:val="variable"/>
-    <w:sig w:usb0="E0002EFF" w:usb1="C000247B" w:usb2="00000009" w:usb3="00000000" w:csb0="000001FF" w:csb1="00000000"/>
+    <w:sig w:usb0="E4002EFF" w:usb1="C000247B" w:usb2="00000009" w:usb3="00000000" w:csb0="000001FF" w:csb1="00000000"/>
   </w:font>
   <w:font w:name="Calibri Light">
     <w:panose1 w:val="020F0302020204030204"/>
     <w:charset w:val="00"/>
     <w:family w:val="swiss"/>
     <w:pitch w:val="variable"/>
-    <w:sig w:usb0="E0002AFF" w:usb1="C000247B" w:usb2="00000009" w:usb3="00000000" w:csb0="000001FF" w:csb1="00000000"/>
+    <w:sig w:usb0="E4002EFF" w:usb1="C000247B" w:usb2="00000009" w:usb3="00000000" w:csb0="000001FF" w:csb1="00000000"/>
   </w:font>
 </w:fonts>
 </file>
 
 <file path=word/glossary/settings.xml><?xml version="1.0" encoding="utf-8"?>
-<w:settings xmlns:mc="http://schemas.openxmlformats.org/markup-compatibility/2006" xmlns:o="urn:schemas-microsoft-com:office:office" xmlns:r="http://schemas.openxmlformats.org/officeDocument/2006/relationships" xmlns:m="http://schemas.openxmlformats.org/officeDocument/2006/math" xmlns:v="urn:schemas-microsoft-com:vml" xmlns:w10="urn:schemas-microsoft-com:office:word" xmlns:w="http://schemas.openxmlformats.org/wordprocessingml/2006/main" xmlns:w14="http://schemas.microsoft.com/office/word/2010/wordml" xmlns:w15="http://schemas.microsoft.com/office/word/2012/wordml" xmlns:w16cex="http://schemas.microsoft.com/office/word/2018/wordml/cex" xmlns:w16cid="http://schemas.microsoft.com/office/word/2016/wordml/cid" xmlns:w16="http://schemas.microsoft.com/office/word/2018/wordml" xmlns:w16se="http://schemas.microsoft.com/office/word/2015/wordml/symex" xmlns:sl="http://schemas.openxmlformats.org/schemaLibrary/2006/main" mc:Ignorable="w14 w15 w16se w16cid w16 w16cex">
+<w:settings xmlns:mc="http://schemas.openxmlformats.org/markup-compatibility/2006" xmlns:o="urn:schemas-microsoft-com:office:office" xmlns:r="http://schemas.openxmlformats.org/officeDocument/2006/relationships" xmlns:m="http://schemas.openxmlformats.org/officeDocument/2006/math" xmlns:v="urn:schemas-microsoft-com:vml" xmlns:w10="urn:schemas-microsoft-com:office:word" xmlns:w="http://schemas.openxmlformats.org/wordprocessingml/2006/main" xmlns:w14="http://schemas.microsoft.com/office/word/2010/wordml" xmlns:w15="http://schemas.microsoft.com/office/word/2012/wordml" xmlns:w16cex="http://schemas.microsoft.com/office/word/2018/wordml/cex" xmlns:w16cid="http://schemas.microsoft.com/office/word/2016/wordml/cid" xmlns:w16="http://schemas.microsoft.com/office/word/2018/wordml" xmlns:w16sdtdh="http://schemas.microsoft.com/office/word/2020/wordml/sdtdatahash" xmlns:w16se="http://schemas.microsoft.com/office/word/2015/wordml/symex" xmlns:sl="http://schemas.openxmlformats.org/schemaLibrary/2006/main" mc:Ignorable="w14 w15 w16se w16cid w16 w16cex w16sdtdh">
   <w:view w:val="normal"/>
   <w:defaultTabStop w:val="720"/>
   <w:characterSpacingControl w:val="doNotCompress"/>
@@ -3659,6 +3658,7 @@
     <w:rsid w:val="004A2032"/>
     <w:rsid w:val="004C52CA"/>
     <w:rsid w:val="004E2CFF"/>
+    <w:rsid w:val="008A2EDD"/>
     <w:rsid w:val="008A6303"/>
     <w:rsid w:val="00975006"/>
     <w:rsid w:val="009E6246"/>
@@ -3691,7 +3691,7 @@
 </file>
 
 <file path=word/glossary/styles.xml><?xml version="1.0" encoding="utf-8"?>
-<w:styles xmlns:mc="http://schemas.openxmlformats.org/markup-compatibility/2006" xmlns:r="http://schemas.openxmlformats.org/officeDocument/2006/relationships" xmlns:w="http://schemas.openxmlformats.org/wordprocessingml/2006/main" xmlns:w14="http://schemas.microsoft.com/office/word/2010/wordml" xmlns:w15="http://schemas.microsoft.com/office/word/2012/wordml" xmlns:w16cex="http://schemas.microsoft.com/office/word/2018/wordml/cex" xmlns:w16cid="http://schemas.microsoft.com/office/word/2016/wordml/cid" xmlns:w16="http://schemas.microsoft.com/office/word/2018/wordml" xmlns:w16se="http://schemas.microsoft.com/office/word/2015/wordml/symex" mc:Ignorable="w14 w15 w16se w16cid w16 w16cex">
+<w:styles xmlns:mc="http://schemas.openxmlformats.org/markup-compatibility/2006" xmlns:r="http://schemas.openxmlformats.org/officeDocument/2006/relationships" xmlns:w="http://schemas.openxmlformats.org/wordprocessingml/2006/main" xmlns:w14="http://schemas.microsoft.com/office/word/2010/wordml" xmlns:w15="http://schemas.microsoft.com/office/word/2012/wordml" xmlns:w16cex="http://schemas.microsoft.com/office/word/2018/wordml/cex" xmlns:w16cid="http://schemas.microsoft.com/office/word/2016/wordml/cid" xmlns:w16="http://schemas.microsoft.com/office/word/2018/wordml" xmlns:w16sdtdh="http://schemas.microsoft.com/office/word/2020/wordml/sdtdatahash" xmlns:w16se="http://schemas.microsoft.com/office/word/2015/wordml/symex" mc:Ignorable="w14 w15 w16se w16cid w16 w16cex w16sdtdh">
   <w:docDefaults>
     <w:rPrDefault>
       <w:rPr>
@@ -4109,134 +4109,8 @@
     <w:semiHidden/>
     <w:unhideWhenUsed/>
   </w:style>
-  <w:style w:type="paragraph" w:customStyle="1" w:styleId="8BF06C05317DA443ACED402D1BCDFD7D">
-    <w:name w:val="8BF06C05317DA443ACED402D1BCDFD7D"/>
-  </w:style>
-  <w:style w:type="paragraph" w:customStyle="1" w:styleId="1AF2D8B2DAEEE142989B753C6414BF4D">
-    <w:name w:val="1AF2D8B2DAEEE142989B753C6414BF4D"/>
-  </w:style>
-  <w:style w:type="paragraph" w:customStyle="1" w:styleId="BC366DB5C443FD48A659DFEDC6BF1DD4">
-    <w:name w:val="BC366DB5C443FD48A659DFEDC6BF1DD4"/>
-  </w:style>
-  <w:style w:type="paragraph" w:customStyle="1" w:styleId="43543036D2F7B84C8F4457D4DB38B898">
-    <w:name w:val="43543036D2F7B84C8F4457D4DB38B898"/>
-  </w:style>
-  <w:style w:type="paragraph" w:customStyle="1" w:styleId="D9524840730C4D4EACDEF11586FA8335">
-    <w:name w:val="D9524840730C4D4EACDEF11586FA8335"/>
-  </w:style>
-  <w:style w:type="paragraph" w:customStyle="1" w:styleId="99E8AA389B896E40A2CF4526B2B6AA5F">
-    <w:name w:val="99E8AA389B896E40A2CF4526B2B6AA5F"/>
-  </w:style>
   <w:style w:type="paragraph" w:customStyle="1" w:styleId="1CAD8327A16BB64FB4E6BA6D3D7A6EF8">
     <w:name w:val="1CAD8327A16BB64FB4E6BA6D3D7A6EF8"/>
-  </w:style>
-  <w:style w:type="paragraph" w:customStyle="1" w:styleId="A82949369848C943A0B2BB7B76F01009">
-    <w:name w:val="A82949369848C943A0B2BB7B76F01009"/>
-  </w:style>
-  <w:style w:type="paragraph" w:customStyle="1" w:styleId="D98155C6CECAC641BD73BB1508DE8979">
-    <w:name w:val="D98155C6CECAC641BD73BB1508DE8979"/>
-  </w:style>
-  <w:style w:type="paragraph" w:customStyle="1" w:styleId="64D8D98AAB7F434D825089CAE7477781">
-    <w:name w:val="64D8D98AAB7F434D825089CAE7477781"/>
-  </w:style>
-  <w:style w:type="paragraph" w:customStyle="1" w:styleId="E7671827B5BF3B47BDA6319991AE8EE4">
-    <w:name w:val="E7671827B5BF3B47BDA6319991AE8EE4"/>
-  </w:style>
-  <w:style w:type="paragraph" w:customStyle="1" w:styleId="D8A34D761835464E820DA69D1D67C3EF">
-    <w:name w:val="D8A34D761835464E820DA69D1D67C3EF"/>
-  </w:style>
-  <w:style w:type="paragraph" w:customStyle="1" w:styleId="EDFBDCEDC829A144B17757CE3264D71B">
-    <w:name w:val="EDFBDCEDC829A144B17757CE3264D71B"/>
-  </w:style>
-  <w:style w:type="paragraph" w:customStyle="1" w:styleId="1B430D3C117B1B4C80BC1D5B55985265">
-    <w:name w:val="1B430D3C117B1B4C80BC1D5B55985265"/>
-  </w:style>
-  <w:style w:type="paragraph" w:customStyle="1" w:styleId="AC44B1696880AD499FE367843B621933">
-    <w:name w:val="AC44B1696880AD499FE367843B621933"/>
-  </w:style>
-  <w:style w:type="paragraph" w:customStyle="1" w:styleId="3F231E5E8B603B448B7C27E0AC20ECAB">
-    <w:name w:val="3F231E5E8B603B448B7C27E0AC20ECAB"/>
-  </w:style>
-  <w:style w:type="paragraph" w:customStyle="1" w:styleId="46B7F3F97386B64B9F4280727529D708">
-    <w:name w:val="46B7F3F97386B64B9F4280727529D708"/>
-  </w:style>
-  <w:style w:type="paragraph" w:customStyle="1" w:styleId="1136F5ACFEAF524190D8CA9436FD66C2">
-    <w:name w:val="1136F5ACFEAF524190D8CA9436FD66C2"/>
-  </w:style>
-  <w:style w:type="paragraph" w:customStyle="1" w:styleId="3E375DBE90B18E4981085DCBBB489FFB">
-    <w:name w:val="3E375DBE90B18E4981085DCBBB489FFB"/>
-  </w:style>
-  <w:style w:type="paragraph" w:customStyle="1" w:styleId="690E501BD0CCC744BE93BF7AAB56E32E">
-    <w:name w:val="690E501BD0CCC744BE93BF7AAB56E32E"/>
-  </w:style>
-  <w:style w:type="paragraph" w:customStyle="1" w:styleId="EAEFFD2B58D4EB428F8BA8A0AC97B91B">
-    <w:name w:val="EAEFFD2B58D4EB428F8BA8A0AC97B91B"/>
-  </w:style>
-  <w:style w:type="paragraph" w:customStyle="1" w:styleId="5E4361373592B942858D858015720030">
-    <w:name w:val="5E4361373592B942858D858015720030"/>
-  </w:style>
-  <w:style w:type="paragraph" w:customStyle="1" w:styleId="A94C7D9E13A0124DA6FBE7E66BC51C5A">
-    <w:name w:val="A94C7D9E13A0124DA6FBE7E66BC51C5A"/>
-  </w:style>
-  <w:style w:type="paragraph" w:customStyle="1" w:styleId="5BAECD509FDD4C4F8268AE26D0FEB17D">
-    <w:name w:val="5BAECD509FDD4C4F8268AE26D0FEB17D"/>
-  </w:style>
-  <w:style w:type="paragraph" w:customStyle="1" w:styleId="DCF476A4C708184184415114B5DA5B8D">
-    <w:name w:val="DCF476A4C708184184415114B5DA5B8D"/>
-  </w:style>
-  <w:style w:type="paragraph" w:customStyle="1" w:styleId="28D2E62324779446A0E949DAB0E00606">
-    <w:name w:val="28D2E62324779446A0E949DAB0E00606"/>
-  </w:style>
-  <w:style w:type="paragraph" w:customStyle="1" w:styleId="5A9A7842F382D44B95EB21339FAADE7E">
-    <w:name w:val="5A9A7842F382D44B95EB21339FAADE7E"/>
-  </w:style>
-  <w:style w:type="paragraph" w:customStyle="1" w:styleId="F092FE5E35BC714F8A868F1883548007">
-    <w:name w:val="F092FE5E35BC714F8A868F1883548007"/>
-  </w:style>
-  <w:style w:type="paragraph" w:customStyle="1" w:styleId="9573819572EC8D478CE725F94DDD300B">
-    <w:name w:val="9573819572EC8D478CE725F94DDD300B"/>
-  </w:style>
-  <w:style w:type="paragraph" w:customStyle="1" w:styleId="4AEA4BD8BBF91B41AB55F1F297389C62">
-    <w:name w:val="4AEA4BD8BBF91B41AB55F1F297389C62"/>
-  </w:style>
-  <w:style w:type="paragraph" w:customStyle="1" w:styleId="B1FE66FA9E9E5F4FA1C0DF118FCD40F7">
-    <w:name w:val="B1FE66FA9E9E5F4FA1C0DF118FCD40F7"/>
-  </w:style>
-  <w:style w:type="paragraph" w:customStyle="1" w:styleId="BD0878C72D812D4598C3DE2A67C541FB">
-    <w:name w:val="BD0878C72D812D4598C3DE2A67C541FB"/>
-  </w:style>
-  <w:style w:type="paragraph" w:customStyle="1" w:styleId="5E7FFF6ED388494AAB2AD7B9BAA73F6D">
-    <w:name w:val="5E7FFF6ED388494AAB2AD7B9BAA73F6D"/>
-  </w:style>
-  <w:style w:type="paragraph" w:customStyle="1" w:styleId="406F2FDDA38002458A81B181DEE7D275">
-    <w:name w:val="406F2FDDA38002458A81B181DEE7D275"/>
-    <w:rsid w:val="008A6303"/>
-  </w:style>
-  <w:style w:type="paragraph" w:customStyle="1" w:styleId="48205AC96062864EB3D21019F3E39CFE">
-    <w:name w:val="48205AC96062864EB3D21019F3E39CFE"/>
-    <w:rsid w:val="008A6303"/>
-  </w:style>
-  <w:style w:type="paragraph" w:customStyle="1" w:styleId="75A378809E8643D29C4284F21D411E83">
-    <w:name w:val="75A378809E8643D29C4284F21D411E83"/>
-    <w:rsid w:val="00416999"/>
-    <w:pPr>
-      <w:spacing w:after="160" w:line="259" w:lineRule="auto"/>
-    </w:pPr>
-    <w:rPr>
-      <w:sz w:val="22"/>
-      <w:szCs w:val="22"/>
-    </w:rPr>
-  </w:style>
-  <w:style w:type="paragraph" w:customStyle="1" w:styleId="A7D4B013161842E296C5C44025557E55">
-    <w:name w:val="A7D4B013161842E296C5C44025557E55"/>
-    <w:rsid w:val="00416999"/>
-    <w:pPr>
-      <w:spacing w:after="160" w:line="259" w:lineRule="auto"/>
-    </w:pPr>
-    <w:rPr>
-      <w:sz w:val="22"/>
-      <w:szCs w:val="22"/>
-    </w:rPr>
   </w:style>
   <w:style w:type="paragraph" w:customStyle="1" w:styleId="703FD55A6E5945BD8E562AA5B4781BC1">
     <w:name w:val="703FD55A6E5945BD8E562AA5B4781BC1"/>
@@ -4253,7 +4127,7 @@
 </file>
 
 <file path=word/glossary/webSettings.xml><?xml version="1.0" encoding="utf-8"?>
-<w:webSettings xmlns:mc="http://schemas.openxmlformats.org/markup-compatibility/2006" xmlns:r="http://schemas.openxmlformats.org/officeDocument/2006/relationships" xmlns:w="http://schemas.openxmlformats.org/wordprocessingml/2006/main" xmlns:w14="http://schemas.microsoft.com/office/word/2010/wordml" xmlns:w15="http://schemas.microsoft.com/office/word/2012/wordml" xmlns:w16cex="http://schemas.microsoft.com/office/word/2018/wordml/cex" xmlns:w16cid="http://schemas.microsoft.com/office/word/2016/wordml/cid" xmlns:w16="http://schemas.microsoft.com/office/word/2018/wordml" xmlns:w16se="http://schemas.microsoft.com/office/word/2015/wordml/symex" mc:Ignorable="w14 w15 w16se w16cid w16 w16cex">
+<w:webSettings xmlns:mc="http://schemas.openxmlformats.org/markup-compatibility/2006" xmlns:r="http://schemas.openxmlformats.org/officeDocument/2006/relationships" xmlns:w="http://schemas.openxmlformats.org/wordprocessingml/2006/main" xmlns:w14="http://schemas.microsoft.com/office/word/2010/wordml" xmlns:w15="http://schemas.microsoft.com/office/word/2012/wordml" xmlns:w16cex="http://schemas.microsoft.com/office/word/2018/wordml/cex" xmlns:w16cid="http://schemas.microsoft.com/office/word/2016/wordml/cid" xmlns:w16="http://schemas.microsoft.com/office/word/2018/wordml" xmlns:w16sdtdh="http://schemas.microsoft.com/office/word/2020/wordml/sdtdatahash" xmlns:w16se="http://schemas.microsoft.com/office/word/2015/wordml/symex" mc:Ignorable="w14 w15 w16se w16cid w16 w16cex w16sdtdh">
   <w:allowPNG/>
 </w:webSettings>
 </file>

</xml_diff>